<commit_message>
falta agregar los proyectos
</commit_message>
<xml_diff>
--- a/documento/Curriculum vitae-Campaña Díaz Christian Daniel.docx
+++ b/documento/Curriculum vitae-Campaña Díaz Christian Daniel.docx
@@ -515,6 +515,7 @@
                       <w:lang w:val="en-US"/>
                     </w:rPr>
                   </w:pPr>
+                  <w:proofErr w:type="gramStart"/>
                   <w:r>
                     <w:rPr>
                       <w:rFonts w:asciiTheme="minorHAnsi" w:eastAsiaTheme="minorHAnsi" w:hAnsiTheme="minorHAnsi" w:cstheme="minorBidi"/>
@@ -523,7 +524,18 @@
                       <w:caps w:val="0"/>
                       <w:lang w:val="en-US"/>
                     </w:rPr>
-                    <w:t>I.E. “</w:t>
+                    <w:t>I.E.</w:t>
+                  </w:r>
+                  <w:proofErr w:type="gramEnd"/>
+                  <w:r>
+                    <w:rPr>
+                      <w:rFonts w:asciiTheme="minorHAnsi" w:eastAsiaTheme="minorHAnsi" w:hAnsiTheme="minorHAnsi" w:cstheme="minorBidi"/>
+                      <w:b w:val="0"/>
+                      <w:iCs w:val="0"/>
+                      <w:caps w:val="0"/>
+                      <w:lang w:val="en-US"/>
+                    </w:rPr>
+                    <w:t xml:space="preserve"> “</w:t>
                   </w:r>
                   <w:r>
                     <w:rPr>
@@ -560,6 +572,7 @@
                       <w:lang w:val="en-US"/>
                     </w:rPr>
                   </w:pPr>
+                  <w:proofErr w:type="gramStart"/>
                   <w:r>
                     <w:rPr>
                       <w:rFonts w:asciiTheme="minorHAnsi" w:eastAsiaTheme="minorHAnsi" w:hAnsiTheme="minorHAnsi" w:cstheme="minorBidi"/>
@@ -570,6 +583,7 @@
                     </w:rPr>
                     <w:t>I.E.</w:t>
                   </w:r>
+                  <w:proofErr w:type="gramEnd"/>
                   <w:r>
                     <w:rPr>
                       <w:rFonts w:asciiTheme="minorHAnsi" w:eastAsiaTheme="minorHAnsi" w:hAnsiTheme="minorHAnsi" w:cstheme="minorBidi"/>
@@ -1293,22 +1307,24 @@
         <w:pStyle w:val="Sinespaciado"/>
         <w:jc w:val="both"/>
       </w:pPr>
-    </w:p>
-    <w:p>
       <w:r>
+        <w:rPr>
+          <w:noProof/>
+        </w:rPr>
+        <w:lastRenderedPageBreak/>
         <w:drawing>
-          <wp:anchor distT="0" distB="0" distL="114300" distR="114300" simplePos="0" relativeHeight="251665408" behindDoc="0" locked="0" layoutInCell="1" allowOverlap="1" wp14:anchorId="1A32BB34" wp14:editId="7DFFDD81">
+          <wp:anchor distT="0" distB="0" distL="114300" distR="114300" simplePos="0" relativeHeight="251661312" behindDoc="0" locked="0" layoutInCell="1" allowOverlap="1" wp14:anchorId="55D0B4A0" wp14:editId="42F555E0">
             <wp:simplePos x="0" y="0"/>
             <wp:positionH relativeFrom="margin">
-              <wp:align>center</wp:align>
+              <wp:align>right</wp:align>
             </wp:positionH>
             <wp:positionV relativeFrom="paragraph">
-              <wp:posOffset>13335</wp:posOffset>
+              <wp:posOffset>0</wp:posOffset>
             </wp:positionV>
-            <wp:extent cx="5391785" cy="7011035"/>
+            <wp:extent cx="6097270" cy="7907655"/>
             <wp:effectExtent l="0" t="0" r="0" b="0"/>
             <wp:wrapSquare wrapText="bothSides"/>
-            <wp:docPr id="87" name="Imagen 87"/>
+            <wp:docPr id="92" name="Imagen 92"/>
             <wp:cNvGraphicFramePr>
               <a:graphicFrameLocks xmlns:a="http://schemas.openxmlformats.org/drawingml/2006/main" noChangeAspect="1"/>
             </wp:cNvGraphicFramePr>
@@ -1316,11 +1332,11 @@
               <a:graphicData uri="http://schemas.openxmlformats.org/drawingml/2006/picture">
                 <pic:pic xmlns:pic="http://schemas.openxmlformats.org/drawingml/2006/picture">
                   <pic:nvPicPr>
-                    <pic:cNvPr id="1" name=""/>
+                    <pic:cNvPr id="92" name="Imagen 92"/>
                     <pic:cNvPicPr/>
                   </pic:nvPicPr>
                   <pic:blipFill>
-                    <a:blip r:embed="rId14">
+                    <a:blip r:embed="rId14" cstate="print">
                       <a:extLst>
                         <a:ext uri="{28A0092B-C50C-407E-A947-70E740481C1C}">
                           <a14:useLocalDpi xmlns:a14="http://schemas.microsoft.com/office/drawing/2010/main" val="0"/>
@@ -1334,7 +1350,7 @@
                   <pic:spPr>
                     <a:xfrm>
                       <a:off x="0" y="0"/>
-                      <a:ext cx="5391785" cy="7011035"/>
+                      <a:ext cx="6097270" cy="7907655"/>
                     </a:xfrm>
                     <a:prstGeom prst="rect">
                       <a:avLst/>
@@ -1346,31 +1362,26 @@
           </wp:anchor>
         </w:drawing>
       </w:r>
-      <w:r>
-        <w:br w:type="page"/>
-      </w:r>
-    </w:p>
-    <w:p>
-      <w:pPr>
-        <w:pStyle w:val="Sinespaciado"/>
-        <w:jc w:val="both"/>
-      </w:pPr>
     </w:p>
     <w:p>
       <w:r>
+        <w:rPr>
+          <w:noProof/>
+        </w:rPr>
+        <w:lastRenderedPageBreak/>
         <w:drawing>
-          <wp:anchor distT="0" distB="0" distL="114300" distR="114300" simplePos="0" relativeHeight="251664384" behindDoc="0" locked="0" layoutInCell="1" allowOverlap="1" wp14:anchorId="5F00AA14" wp14:editId="7EF20839">
+          <wp:anchor distT="0" distB="0" distL="114300" distR="114300" simplePos="0" relativeHeight="251662336" behindDoc="0" locked="0" layoutInCell="1" allowOverlap="1" wp14:anchorId="3AD2C62F" wp14:editId="0D5361A5">
             <wp:simplePos x="0" y="0"/>
             <wp:positionH relativeFrom="margin">
-              <wp:align>center</wp:align>
+              <wp:align>right</wp:align>
             </wp:positionH>
             <wp:positionV relativeFrom="paragraph">
-              <wp:posOffset>12065</wp:posOffset>
+              <wp:posOffset>0</wp:posOffset>
             </wp:positionV>
-            <wp:extent cx="5382376" cy="6982799"/>
-            <wp:effectExtent l="0" t="0" r="8890" b="8890"/>
+            <wp:extent cx="6097270" cy="7907655"/>
+            <wp:effectExtent l="0" t="0" r="0" b="0"/>
             <wp:wrapSquare wrapText="bothSides"/>
-            <wp:docPr id="88" name="Imagen 88"/>
+            <wp:docPr id="93" name="Imagen 93"/>
             <wp:cNvGraphicFramePr>
               <a:graphicFrameLocks xmlns:a="http://schemas.openxmlformats.org/drawingml/2006/main" noChangeAspect="1"/>
             </wp:cNvGraphicFramePr>
@@ -1378,11 +1389,11 @@
               <a:graphicData uri="http://schemas.openxmlformats.org/drawingml/2006/picture">
                 <pic:pic xmlns:pic="http://schemas.openxmlformats.org/drawingml/2006/picture">
                   <pic:nvPicPr>
-                    <pic:cNvPr id="1" name=""/>
+                    <pic:cNvPr id="93" name="Imagen 93"/>
                     <pic:cNvPicPr/>
                   </pic:nvPicPr>
                   <pic:blipFill>
-                    <a:blip r:embed="rId15">
+                    <a:blip r:embed="rId15" cstate="print">
                       <a:extLst>
                         <a:ext uri="{28A0092B-C50C-407E-A947-70E740481C1C}">
                           <a14:useLocalDpi xmlns:a14="http://schemas.microsoft.com/office/drawing/2010/main" val="0"/>
@@ -1396,131 +1407,7 @@
                   <pic:spPr>
                     <a:xfrm>
                       <a:off x="0" y="0"/>
-                      <a:ext cx="5382376" cy="6982799"/>
-                    </a:xfrm>
-                    <a:prstGeom prst="rect">
-                      <a:avLst/>
-                    </a:prstGeom>
-                  </pic:spPr>
-                </pic:pic>
-              </a:graphicData>
-            </a:graphic>
-          </wp:anchor>
-        </w:drawing>
-      </w:r>
-      <w:r>
-        <w:br w:type="page"/>
-      </w:r>
-    </w:p>
-    <w:p>
-      <w:pPr>
-        <w:pStyle w:val="Sinespaciado"/>
-        <w:jc w:val="both"/>
-      </w:pPr>
-    </w:p>
-    <w:p>
-      <w:r>
-        <w:drawing>
-          <wp:anchor distT="0" distB="0" distL="114300" distR="114300" simplePos="0" relativeHeight="251663360" behindDoc="0" locked="0" layoutInCell="1" allowOverlap="1" wp14:anchorId="0904EB6D" wp14:editId="09531F57">
-            <wp:simplePos x="0" y="0"/>
-            <wp:positionH relativeFrom="margin">
-              <wp:align>center</wp:align>
-            </wp:positionH>
-            <wp:positionV relativeFrom="paragraph">
-              <wp:posOffset>12065</wp:posOffset>
-            </wp:positionV>
-            <wp:extent cx="5372850" cy="6982799"/>
-            <wp:effectExtent l="0" t="0" r="0" b="8890"/>
-            <wp:wrapSquare wrapText="bothSides"/>
-            <wp:docPr id="89" name="Imagen 89"/>
-            <wp:cNvGraphicFramePr>
-              <a:graphicFrameLocks xmlns:a="http://schemas.openxmlformats.org/drawingml/2006/main" noChangeAspect="1"/>
-            </wp:cNvGraphicFramePr>
-            <a:graphic xmlns:a="http://schemas.openxmlformats.org/drawingml/2006/main">
-              <a:graphicData uri="http://schemas.openxmlformats.org/drawingml/2006/picture">
-                <pic:pic xmlns:pic="http://schemas.openxmlformats.org/drawingml/2006/picture">
-                  <pic:nvPicPr>
-                    <pic:cNvPr id="1" name=""/>
-                    <pic:cNvPicPr/>
-                  </pic:nvPicPr>
-                  <pic:blipFill>
-                    <a:blip r:embed="rId16">
-                      <a:extLst>
-                        <a:ext uri="{28A0092B-C50C-407E-A947-70E740481C1C}">
-                          <a14:useLocalDpi xmlns:a14="http://schemas.microsoft.com/office/drawing/2010/main" val="0"/>
-                        </a:ext>
-                      </a:extLst>
-                    </a:blip>
-                    <a:stretch>
-                      <a:fillRect/>
-                    </a:stretch>
-                  </pic:blipFill>
-                  <pic:spPr>
-                    <a:xfrm>
-                      <a:off x="0" y="0"/>
-                      <a:ext cx="5372850" cy="6982799"/>
-                    </a:xfrm>
-                    <a:prstGeom prst="rect">
-                      <a:avLst/>
-                    </a:prstGeom>
-                  </pic:spPr>
-                </pic:pic>
-              </a:graphicData>
-            </a:graphic>
-          </wp:anchor>
-        </w:drawing>
-      </w:r>
-      <w:r>
-        <w:br w:type="page"/>
-      </w:r>
-    </w:p>
-    <w:p>
-      <w:pPr>
-        <w:pStyle w:val="Sinespaciado"/>
-        <w:jc w:val="both"/>
-      </w:pPr>
-    </w:p>
-    <w:p>
-      <w:r>
-        <w:drawing>
-          <wp:anchor distT="0" distB="0" distL="114300" distR="114300" simplePos="0" relativeHeight="251662336" behindDoc="0" locked="0" layoutInCell="1" allowOverlap="1" wp14:anchorId="46D1681D" wp14:editId="57777B9C">
-            <wp:simplePos x="0" y="0"/>
-            <wp:positionH relativeFrom="margin">
-              <wp:align>center</wp:align>
-            </wp:positionH>
-            <wp:positionV relativeFrom="paragraph">
-              <wp:posOffset>12065</wp:posOffset>
-            </wp:positionV>
-            <wp:extent cx="5363323" cy="6982799"/>
-            <wp:effectExtent l="0" t="0" r="8890" b="8890"/>
-            <wp:wrapSquare wrapText="bothSides"/>
-            <wp:docPr id="90" name="Imagen 90"/>
-            <wp:cNvGraphicFramePr>
-              <a:graphicFrameLocks xmlns:a="http://schemas.openxmlformats.org/drawingml/2006/main" noChangeAspect="1"/>
-            </wp:cNvGraphicFramePr>
-            <a:graphic xmlns:a="http://schemas.openxmlformats.org/drawingml/2006/main">
-              <a:graphicData uri="http://schemas.openxmlformats.org/drawingml/2006/picture">
-                <pic:pic xmlns:pic="http://schemas.openxmlformats.org/drawingml/2006/picture">
-                  <pic:nvPicPr>
-                    <pic:cNvPr id="1" name=""/>
-                    <pic:cNvPicPr/>
-                  </pic:nvPicPr>
-                  <pic:blipFill>
-                    <a:blip r:embed="rId17">
-                      <a:extLst>
-                        <a:ext uri="{28A0092B-C50C-407E-A947-70E740481C1C}">
-                          <a14:useLocalDpi xmlns:a14="http://schemas.microsoft.com/office/drawing/2010/main" val="0"/>
-                        </a:ext>
-                      </a:extLst>
-                    </a:blip>
-                    <a:stretch>
-                      <a:fillRect/>
-                    </a:stretch>
-                  </pic:blipFill>
-                  <pic:spPr>
-                    <a:xfrm>
-                      <a:off x="0" y="0"/>
-                      <a:ext cx="5363323" cy="6982799"/>
+                      <a:ext cx="6097270" cy="7907655"/>
                     </a:xfrm>
                     <a:prstGeom prst="rect">
                       <a:avLst/>
@@ -1542,20 +1429,23 @@
         <w:jc w:val="both"/>
       </w:pPr>
       <w:r>
+        <w:rPr>
+          <w:noProof/>
+        </w:rPr>
         <w:lastRenderedPageBreak/>
         <w:drawing>
-          <wp:anchor distT="0" distB="0" distL="114300" distR="114300" simplePos="0" relativeHeight="251661312" behindDoc="0" locked="0" layoutInCell="1" allowOverlap="1" wp14:anchorId="371C22A7" wp14:editId="2ECAA693">
+          <wp:anchor distT="0" distB="0" distL="114300" distR="114300" simplePos="0" relativeHeight="251664384" behindDoc="0" locked="0" layoutInCell="1" allowOverlap="1" wp14:anchorId="14376E6E" wp14:editId="628CDE58">
             <wp:simplePos x="0" y="0"/>
             <wp:positionH relativeFrom="margin">
-              <wp:align>center</wp:align>
+              <wp:align>right</wp:align>
             </wp:positionH>
             <wp:positionV relativeFrom="paragraph">
-              <wp:posOffset>9525</wp:posOffset>
+              <wp:posOffset>0</wp:posOffset>
             </wp:positionV>
-            <wp:extent cx="5344271" cy="6944694"/>
-            <wp:effectExtent l="0" t="0" r="8890" b="8890"/>
+            <wp:extent cx="6097270" cy="7907655"/>
+            <wp:effectExtent l="0" t="0" r="0" b="0"/>
             <wp:wrapSquare wrapText="bothSides"/>
-            <wp:docPr id="91" name="Imagen 91"/>
+            <wp:docPr id="94" name="Imagen 94"/>
             <wp:cNvGraphicFramePr>
               <a:graphicFrameLocks xmlns:a="http://schemas.openxmlformats.org/drawingml/2006/main" noChangeAspect="1"/>
             </wp:cNvGraphicFramePr>
@@ -1563,11 +1453,11 @@
               <a:graphicData uri="http://schemas.openxmlformats.org/drawingml/2006/picture">
                 <pic:pic xmlns:pic="http://schemas.openxmlformats.org/drawingml/2006/picture">
                   <pic:nvPicPr>
-                    <pic:cNvPr id="1" name=""/>
+                    <pic:cNvPr id="94" name="Imagen 94"/>
                     <pic:cNvPicPr/>
                   </pic:nvPicPr>
                   <pic:blipFill>
-                    <a:blip r:embed="rId18">
+                    <a:blip r:embed="rId16" cstate="print">
                       <a:extLst>
                         <a:ext uri="{28A0092B-C50C-407E-A947-70E740481C1C}">
                           <a14:useLocalDpi xmlns:a14="http://schemas.microsoft.com/office/drawing/2010/main" val="0"/>
@@ -1581,7 +1471,128 @@
                   <pic:spPr>
                     <a:xfrm>
                       <a:off x="0" y="0"/>
-                      <a:ext cx="5344271" cy="6944694"/>
+                      <a:ext cx="6097270" cy="7907655"/>
+                    </a:xfrm>
+                    <a:prstGeom prst="rect">
+                      <a:avLst/>
+                    </a:prstGeom>
+                  </pic:spPr>
+                </pic:pic>
+              </a:graphicData>
+            </a:graphic>
+          </wp:anchor>
+        </w:drawing>
+      </w:r>
+    </w:p>
+    <w:p>
+      <w:r>
+        <w:rPr>
+          <w:noProof/>
+        </w:rPr>
+        <w:lastRenderedPageBreak/>
+        <w:drawing>
+          <wp:anchor distT="0" distB="0" distL="114300" distR="114300" simplePos="0" relativeHeight="251665408" behindDoc="0" locked="0" layoutInCell="1" allowOverlap="1" wp14:anchorId="0368E9EB" wp14:editId="37207EF2">
+            <wp:simplePos x="0" y="0"/>
+            <wp:positionH relativeFrom="margin">
+              <wp:align>right</wp:align>
+            </wp:positionH>
+            <wp:positionV relativeFrom="paragraph">
+              <wp:posOffset>0</wp:posOffset>
+            </wp:positionV>
+            <wp:extent cx="6097270" cy="7907655"/>
+            <wp:effectExtent l="0" t="0" r="0" b="0"/>
+            <wp:wrapSquare wrapText="bothSides"/>
+            <wp:docPr id="95" name="Imagen 95"/>
+            <wp:cNvGraphicFramePr>
+              <a:graphicFrameLocks xmlns:a="http://schemas.openxmlformats.org/drawingml/2006/main" noChangeAspect="1"/>
+            </wp:cNvGraphicFramePr>
+            <a:graphic xmlns:a="http://schemas.openxmlformats.org/drawingml/2006/main">
+              <a:graphicData uri="http://schemas.openxmlformats.org/drawingml/2006/picture">
+                <pic:pic xmlns:pic="http://schemas.openxmlformats.org/drawingml/2006/picture">
+                  <pic:nvPicPr>
+                    <pic:cNvPr id="95" name="Imagen 95"/>
+                    <pic:cNvPicPr/>
+                  </pic:nvPicPr>
+                  <pic:blipFill>
+                    <a:blip r:embed="rId17" cstate="print">
+                      <a:extLst>
+                        <a:ext uri="{28A0092B-C50C-407E-A947-70E740481C1C}">
+                          <a14:useLocalDpi xmlns:a14="http://schemas.microsoft.com/office/drawing/2010/main" val="0"/>
+                        </a:ext>
+                      </a:extLst>
+                    </a:blip>
+                    <a:stretch>
+                      <a:fillRect/>
+                    </a:stretch>
+                  </pic:blipFill>
+                  <pic:spPr>
+                    <a:xfrm>
+                      <a:off x="0" y="0"/>
+                      <a:ext cx="6097270" cy="7907655"/>
+                    </a:xfrm>
+                    <a:prstGeom prst="rect">
+                      <a:avLst/>
+                    </a:prstGeom>
+                  </pic:spPr>
+                </pic:pic>
+              </a:graphicData>
+            </a:graphic>
+          </wp:anchor>
+        </w:drawing>
+      </w:r>
+      <w:r>
+        <w:br w:type="page"/>
+      </w:r>
+    </w:p>
+    <w:p>
+      <w:pPr>
+        <w:pStyle w:val="Sinespaciado"/>
+        <w:jc w:val="both"/>
+      </w:pPr>
+      <w:r>
+        <w:rPr>
+          <w:noProof/>
+        </w:rPr>
+        <w:lastRenderedPageBreak/>
+        <w:drawing>
+          <wp:anchor distT="0" distB="0" distL="114300" distR="114300" simplePos="0" relativeHeight="251663360" behindDoc="0" locked="0" layoutInCell="1" allowOverlap="1" wp14:anchorId="35D46EBD" wp14:editId="6CA97F9F">
+            <wp:simplePos x="0" y="0"/>
+            <wp:positionH relativeFrom="margin">
+              <wp:align>right</wp:align>
+            </wp:positionH>
+            <wp:positionV relativeFrom="paragraph">
+              <wp:posOffset>0</wp:posOffset>
+            </wp:positionV>
+            <wp:extent cx="6097270" cy="7907655"/>
+            <wp:effectExtent l="0" t="0" r="0" b="0"/>
+            <wp:wrapSquare wrapText="bothSides"/>
+            <wp:docPr id="96" name="Imagen 96"/>
+            <wp:cNvGraphicFramePr>
+              <a:graphicFrameLocks xmlns:a="http://schemas.openxmlformats.org/drawingml/2006/main" noChangeAspect="1"/>
+            </wp:cNvGraphicFramePr>
+            <a:graphic xmlns:a="http://schemas.openxmlformats.org/drawingml/2006/main">
+              <a:graphicData uri="http://schemas.openxmlformats.org/drawingml/2006/picture">
+                <pic:pic xmlns:pic="http://schemas.openxmlformats.org/drawingml/2006/picture">
+                  <pic:nvPicPr>
+                    <pic:cNvPr id="96" name="Imagen 96"/>
+                    <pic:cNvPicPr/>
+                  </pic:nvPicPr>
+                  <pic:blipFill>
+                    <a:blip r:embed="rId18" cstate="print">
+                      <a:extLst>
+                        <a:ext uri="{28A0092B-C50C-407E-A947-70E740481C1C}">
+                          <a14:useLocalDpi xmlns:a14="http://schemas.microsoft.com/office/drawing/2010/main" val="0"/>
+                        </a:ext>
+                      </a:extLst>
+                    </a:blip>
+                    <a:stretch>
+                      <a:fillRect/>
+                    </a:stretch>
+                  </pic:blipFill>
+                  <pic:spPr>
+                    <a:xfrm>
+                      <a:off x="0" y="0"/>
+                      <a:ext cx="6097270" cy="7907655"/>
                     </a:xfrm>
                     <a:prstGeom prst="rect">
                       <a:avLst/>
@@ -16177,6 +16188,2288 @@
     <w:pPr>
       <w:pStyle w:val="Encabezado"/>
     </w:pPr>
+    <w:r>
+      <w:rPr>
+        <w:noProof/>
+        <w:sz w:val="72"/>
+        <w:szCs w:val="72"/>
+        <w:lang w:val="en-US"/>
+      </w:rPr>
+      <mc:AlternateContent>
+        <mc:Choice Requires="wpg">
+          <w:drawing>
+            <wp:anchor distT="0" distB="0" distL="114300" distR="114300" simplePos="0" relativeHeight="251691008" behindDoc="0" locked="1" layoutInCell="1" allowOverlap="1" wp14:anchorId="0765121E" wp14:editId="5A05CBA0">
+              <wp:simplePos x="0" y="0"/>
+              <wp:positionH relativeFrom="margin">
+                <wp:align>center</wp:align>
+              </wp:positionH>
+              <wp:positionV relativeFrom="page">
+                <wp:posOffset>461645</wp:posOffset>
+              </wp:positionV>
+              <wp:extent cx="6812280" cy="438785"/>
+              <wp:effectExtent l="0" t="0" r="17780" b="13970"/>
+              <wp:wrapNone/>
+              <wp:docPr id="97" name="Grupo 17" descr="Diseño de gráfico de encabezado con rectángulos grises en diversos ángulos"/>
+              <wp:cNvGraphicFramePr>
+                <a:graphicFrameLocks xmlns:a="http://schemas.openxmlformats.org/drawingml/2006/main" noChangeAspect="1"/>
+              </wp:cNvGraphicFramePr>
+              <a:graphic xmlns:a="http://schemas.openxmlformats.org/drawingml/2006/main">
+                <a:graphicData uri="http://schemas.microsoft.com/office/word/2010/wordprocessingGroup">
+                  <wpg:wgp>
+                    <wpg:cNvGrpSpPr>
+                      <a:grpSpLocks noChangeAspect="1"/>
+                    </wpg:cNvGrpSpPr>
+                    <wpg:grpSpPr bwMode="auto">
+                      <a:xfrm>
+                        <a:off x="0" y="0"/>
+                        <a:ext cx="6812280" cy="438785"/>
+                        <a:chOff x="0" y="0"/>
+                        <a:chExt cx="4329" cy="275"/>
+                      </a:xfrm>
+                    </wpg:grpSpPr>
+                    <wps:wsp>
+                      <wps:cNvPr id="98" name="Forma libre 46"/>
+                      <wps:cNvSpPr>
+                        <a:spLocks noEditPoints="1"/>
+                      </wps:cNvSpPr>
+                      <wps:spPr bwMode="auto">
+                        <a:xfrm>
+                          <a:off x="0" y="0"/>
+                          <a:ext cx="1024" cy="275"/>
+                        </a:xfrm>
+                        <a:custGeom>
+                          <a:avLst/>
+                          <a:gdLst>
+                            <a:gd name="T0" fmla="*/ 944 w 1024"/>
+                            <a:gd name="T1" fmla="*/ 191 h 275"/>
+                            <a:gd name="T2" fmla="*/ 1018 w 1024"/>
+                            <a:gd name="T3" fmla="*/ 236 h 275"/>
+                            <a:gd name="T4" fmla="*/ 1022 w 1024"/>
+                            <a:gd name="T5" fmla="*/ 239 h 275"/>
+                            <a:gd name="T6" fmla="*/ 1024 w 1024"/>
+                            <a:gd name="T7" fmla="*/ 240 h 275"/>
+                            <a:gd name="T8" fmla="*/ 963 w 1024"/>
+                            <a:gd name="T9" fmla="*/ 275 h 275"/>
+                            <a:gd name="T10" fmla="*/ 944 w 1024"/>
+                            <a:gd name="T11" fmla="*/ 275 h 275"/>
+                            <a:gd name="T12" fmla="*/ 944 w 1024"/>
+                            <a:gd name="T13" fmla="*/ 191 h 275"/>
+                            <a:gd name="T14" fmla="*/ 787 w 1024"/>
+                            <a:gd name="T15" fmla="*/ 93 h 275"/>
+                            <a:gd name="T16" fmla="*/ 866 w 1024"/>
+                            <a:gd name="T17" fmla="*/ 143 h 275"/>
+                            <a:gd name="T18" fmla="*/ 866 w 1024"/>
+                            <a:gd name="T19" fmla="*/ 275 h 275"/>
+                            <a:gd name="T20" fmla="*/ 787 w 1024"/>
+                            <a:gd name="T21" fmla="*/ 275 h 275"/>
+                            <a:gd name="T22" fmla="*/ 787 w 1024"/>
+                            <a:gd name="T23" fmla="*/ 93 h 275"/>
+                            <a:gd name="T24" fmla="*/ 630 w 1024"/>
+                            <a:gd name="T25" fmla="*/ 0 h 275"/>
+                            <a:gd name="T26" fmla="*/ 635 w 1024"/>
+                            <a:gd name="T27" fmla="*/ 0 h 275"/>
+                            <a:gd name="T28" fmla="*/ 709 w 1024"/>
+                            <a:gd name="T29" fmla="*/ 45 h 275"/>
+                            <a:gd name="T30" fmla="*/ 709 w 1024"/>
+                            <a:gd name="T31" fmla="*/ 275 h 275"/>
+                            <a:gd name="T32" fmla="*/ 630 w 1024"/>
+                            <a:gd name="T33" fmla="*/ 275 h 275"/>
+                            <a:gd name="T34" fmla="*/ 630 w 1024"/>
+                            <a:gd name="T35" fmla="*/ 0 h 275"/>
+                            <a:gd name="T36" fmla="*/ 472 w 1024"/>
+                            <a:gd name="T37" fmla="*/ 0 h 275"/>
+                            <a:gd name="T38" fmla="*/ 550 w 1024"/>
+                            <a:gd name="T39" fmla="*/ 0 h 275"/>
+                            <a:gd name="T40" fmla="*/ 550 w 1024"/>
+                            <a:gd name="T41" fmla="*/ 275 h 275"/>
+                            <a:gd name="T42" fmla="*/ 472 w 1024"/>
+                            <a:gd name="T43" fmla="*/ 275 h 275"/>
+                            <a:gd name="T44" fmla="*/ 472 w 1024"/>
+                            <a:gd name="T45" fmla="*/ 0 h 275"/>
+                            <a:gd name="T46" fmla="*/ 315 w 1024"/>
+                            <a:gd name="T47" fmla="*/ 0 h 275"/>
+                            <a:gd name="T48" fmla="*/ 393 w 1024"/>
+                            <a:gd name="T49" fmla="*/ 0 h 275"/>
+                            <a:gd name="T50" fmla="*/ 393 w 1024"/>
+                            <a:gd name="T51" fmla="*/ 275 h 275"/>
+                            <a:gd name="T52" fmla="*/ 315 w 1024"/>
+                            <a:gd name="T53" fmla="*/ 275 h 275"/>
+                            <a:gd name="T54" fmla="*/ 315 w 1024"/>
+                            <a:gd name="T55" fmla="*/ 0 h 275"/>
+                            <a:gd name="T56" fmla="*/ 158 w 1024"/>
+                            <a:gd name="T57" fmla="*/ 0 h 275"/>
+                            <a:gd name="T58" fmla="*/ 236 w 1024"/>
+                            <a:gd name="T59" fmla="*/ 0 h 275"/>
+                            <a:gd name="T60" fmla="*/ 236 w 1024"/>
+                            <a:gd name="T61" fmla="*/ 275 h 275"/>
+                            <a:gd name="T62" fmla="*/ 158 w 1024"/>
+                            <a:gd name="T63" fmla="*/ 275 h 275"/>
+                            <a:gd name="T64" fmla="*/ 158 w 1024"/>
+                            <a:gd name="T65" fmla="*/ 0 h 275"/>
+                            <a:gd name="T66" fmla="*/ 0 w 1024"/>
+                            <a:gd name="T67" fmla="*/ 0 h 275"/>
+                            <a:gd name="T68" fmla="*/ 78 w 1024"/>
+                            <a:gd name="T69" fmla="*/ 0 h 275"/>
+                            <a:gd name="T70" fmla="*/ 78 w 1024"/>
+                            <a:gd name="T71" fmla="*/ 275 h 275"/>
+                            <a:gd name="T72" fmla="*/ 0 w 1024"/>
+                            <a:gd name="T73" fmla="*/ 275 h 275"/>
+                            <a:gd name="T74" fmla="*/ 0 w 1024"/>
+                            <a:gd name="T75" fmla="*/ 0 h 275"/>
+                          </a:gdLst>
+                          <a:ahLst/>
+                          <a:cxnLst>
+                            <a:cxn ang="0">
+                              <a:pos x="T0" y="T1"/>
+                            </a:cxn>
+                            <a:cxn ang="0">
+                              <a:pos x="T2" y="T3"/>
+                            </a:cxn>
+                            <a:cxn ang="0">
+                              <a:pos x="T4" y="T5"/>
+                            </a:cxn>
+                            <a:cxn ang="0">
+                              <a:pos x="T6" y="T7"/>
+                            </a:cxn>
+                            <a:cxn ang="0">
+                              <a:pos x="T8" y="T9"/>
+                            </a:cxn>
+                            <a:cxn ang="0">
+                              <a:pos x="T10" y="T11"/>
+                            </a:cxn>
+                            <a:cxn ang="0">
+                              <a:pos x="T12" y="T13"/>
+                            </a:cxn>
+                            <a:cxn ang="0">
+                              <a:pos x="T14" y="T15"/>
+                            </a:cxn>
+                            <a:cxn ang="0">
+                              <a:pos x="T16" y="T17"/>
+                            </a:cxn>
+                            <a:cxn ang="0">
+                              <a:pos x="T18" y="T19"/>
+                            </a:cxn>
+                            <a:cxn ang="0">
+                              <a:pos x="T20" y="T21"/>
+                            </a:cxn>
+                            <a:cxn ang="0">
+                              <a:pos x="T22" y="T23"/>
+                            </a:cxn>
+                            <a:cxn ang="0">
+                              <a:pos x="T24" y="T25"/>
+                            </a:cxn>
+                            <a:cxn ang="0">
+                              <a:pos x="T26" y="T27"/>
+                            </a:cxn>
+                            <a:cxn ang="0">
+                              <a:pos x="T28" y="T29"/>
+                            </a:cxn>
+                            <a:cxn ang="0">
+                              <a:pos x="T30" y="T31"/>
+                            </a:cxn>
+                            <a:cxn ang="0">
+                              <a:pos x="T32" y="T33"/>
+                            </a:cxn>
+                            <a:cxn ang="0">
+                              <a:pos x="T34" y="T35"/>
+                            </a:cxn>
+                            <a:cxn ang="0">
+                              <a:pos x="T36" y="T37"/>
+                            </a:cxn>
+                            <a:cxn ang="0">
+                              <a:pos x="T38" y="T39"/>
+                            </a:cxn>
+                            <a:cxn ang="0">
+                              <a:pos x="T40" y="T41"/>
+                            </a:cxn>
+                            <a:cxn ang="0">
+                              <a:pos x="T42" y="T43"/>
+                            </a:cxn>
+                            <a:cxn ang="0">
+                              <a:pos x="T44" y="T45"/>
+                            </a:cxn>
+                            <a:cxn ang="0">
+                              <a:pos x="T46" y="T47"/>
+                            </a:cxn>
+                            <a:cxn ang="0">
+                              <a:pos x="T48" y="T49"/>
+                            </a:cxn>
+                            <a:cxn ang="0">
+                              <a:pos x="T50" y="T51"/>
+                            </a:cxn>
+                            <a:cxn ang="0">
+                              <a:pos x="T52" y="T53"/>
+                            </a:cxn>
+                            <a:cxn ang="0">
+                              <a:pos x="T54" y="T55"/>
+                            </a:cxn>
+                            <a:cxn ang="0">
+                              <a:pos x="T56" y="T57"/>
+                            </a:cxn>
+                            <a:cxn ang="0">
+                              <a:pos x="T58" y="T59"/>
+                            </a:cxn>
+                            <a:cxn ang="0">
+                              <a:pos x="T60" y="T61"/>
+                            </a:cxn>
+                            <a:cxn ang="0">
+                              <a:pos x="T62" y="T63"/>
+                            </a:cxn>
+                            <a:cxn ang="0">
+                              <a:pos x="T64" y="T65"/>
+                            </a:cxn>
+                            <a:cxn ang="0">
+                              <a:pos x="T66" y="T67"/>
+                            </a:cxn>
+                            <a:cxn ang="0">
+                              <a:pos x="T68" y="T69"/>
+                            </a:cxn>
+                            <a:cxn ang="0">
+                              <a:pos x="T70" y="T71"/>
+                            </a:cxn>
+                            <a:cxn ang="0">
+                              <a:pos x="T72" y="T73"/>
+                            </a:cxn>
+                            <a:cxn ang="0">
+                              <a:pos x="T74" y="T75"/>
+                            </a:cxn>
+                          </a:cxnLst>
+                          <a:rect l="0" t="0" r="r" b="b"/>
+                          <a:pathLst>
+                            <a:path w="1024" h="275">
+                              <a:moveTo>
+                                <a:pt x="944" y="191"/>
+                              </a:moveTo>
+                              <a:lnTo>
+                                <a:pt x="1018" y="236"/>
+                              </a:lnTo>
+                              <a:lnTo>
+                                <a:pt x="1022" y="239"/>
+                              </a:lnTo>
+                              <a:lnTo>
+                                <a:pt x="1024" y="240"/>
+                              </a:lnTo>
+                              <a:lnTo>
+                                <a:pt x="963" y="275"/>
+                              </a:lnTo>
+                              <a:lnTo>
+                                <a:pt x="944" y="275"/>
+                              </a:lnTo>
+                              <a:lnTo>
+                                <a:pt x="944" y="191"/>
+                              </a:lnTo>
+                              <a:close/>
+                              <a:moveTo>
+                                <a:pt x="787" y="93"/>
+                              </a:moveTo>
+                              <a:lnTo>
+                                <a:pt x="866" y="143"/>
+                              </a:lnTo>
+                              <a:lnTo>
+                                <a:pt x="866" y="275"/>
+                              </a:lnTo>
+                              <a:lnTo>
+                                <a:pt x="787" y="275"/>
+                              </a:lnTo>
+                              <a:lnTo>
+                                <a:pt x="787" y="93"/>
+                              </a:lnTo>
+                              <a:close/>
+                              <a:moveTo>
+                                <a:pt x="630" y="0"/>
+                              </a:moveTo>
+                              <a:lnTo>
+                                <a:pt x="635" y="0"/>
+                              </a:lnTo>
+                              <a:lnTo>
+                                <a:pt x="709" y="45"/>
+                              </a:lnTo>
+                              <a:lnTo>
+                                <a:pt x="709" y="275"/>
+                              </a:lnTo>
+                              <a:lnTo>
+                                <a:pt x="630" y="275"/>
+                              </a:lnTo>
+                              <a:lnTo>
+                                <a:pt x="630" y="0"/>
+                              </a:lnTo>
+                              <a:close/>
+                              <a:moveTo>
+                                <a:pt x="472" y="0"/>
+                              </a:moveTo>
+                              <a:lnTo>
+                                <a:pt x="550" y="0"/>
+                              </a:lnTo>
+                              <a:lnTo>
+                                <a:pt x="550" y="275"/>
+                              </a:lnTo>
+                              <a:lnTo>
+                                <a:pt x="472" y="275"/>
+                              </a:lnTo>
+                              <a:lnTo>
+                                <a:pt x="472" y="0"/>
+                              </a:lnTo>
+                              <a:close/>
+                              <a:moveTo>
+                                <a:pt x="315" y="0"/>
+                              </a:moveTo>
+                              <a:lnTo>
+                                <a:pt x="393" y="0"/>
+                              </a:lnTo>
+                              <a:lnTo>
+                                <a:pt x="393" y="275"/>
+                              </a:lnTo>
+                              <a:lnTo>
+                                <a:pt x="315" y="275"/>
+                              </a:lnTo>
+                              <a:lnTo>
+                                <a:pt x="315" y="0"/>
+                              </a:lnTo>
+                              <a:close/>
+                              <a:moveTo>
+                                <a:pt x="158" y="0"/>
+                              </a:moveTo>
+                              <a:lnTo>
+                                <a:pt x="236" y="0"/>
+                              </a:lnTo>
+                              <a:lnTo>
+                                <a:pt x="236" y="275"/>
+                              </a:lnTo>
+                              <a:lnTo>
+                                <a:pt x="158" y="275"/>
+                              </a:lnTo>
+                              <a:lnTo>
+                                <a:pt x="158" y="0"/>
+                              </a:lnTo>
+                              <a:close/>
+                              <a:moveTo>
+                                <a:pt x="0" y="0"/>
+                              </a:moveTo>
+                              <a:lnTo>
+                                <a:pt x="78" y="0"/>
+                              </a:lnTo>
+                              <a:lnTo>
+                                <a:pt x="78" y="275"/>
+                              </a:lnTo>
+                              <a:lnTo>
+                                <a:pt x="0" y="275"/>
+                              </a:lnTo>
+                              <a:lnTo>
+                                <a:pt x="0" y="0"/>
+                              </a:lnTo>
+                              <a:close/>
+                            </a:path>
+                          </a:pathLst>
+                        </a:custGeom>
+                        <a:solidFill>
+                          <a:schemeClr val="bg1">
+                            <a:lumMod val="85000"/>
+                          </a:schemeClr>
+                        </a:solidFill>
+                        <a:ln w="0">
+                          <a:solidFill>
+                            <a:schemeClr val="bg1">
+                              <a:lumMod val="85000"/>
+                            </a:schemeClr>
+                          </a:solidFill>
+                          <a:prstDash val="solid"/>
+                          <a:round/>
+                          <a:headEnd/>
+                          <a:tailEnd/>
+                        </a:ln>
+                      </wps:spPr>
+                      <wps:bodyPr vert="horz" wrap="square" lIns="91440" tIns="45720" rIns="91440" bIns="45720" numCol="1" anchor="t" anchorCtr="0" compatLnSpc="1">
+                        <a:prstTxWarp prst="textNoShape">
+                          <a:avLst/>
+                        </a:prstTxWarp>
+                      </wps:bodyPr>
+                    </wps:wsp>
+                    <wps:wsp>
+                      <wps:cNvPr id="99" name="Forma libre 47"/>
+                      <wps:cNvSpPr>
+                        <a:spLocks noEditPoints="1"/>
+                      </wps:cNvSpPr>
+                      <wps:spPr bwMode="auto">
+                        <a:xfrm>
+                          <a:off x="1024" y="240"/>
+                          <a:ext cx="252" cy="35"/>
+                        </a:xfrm>
+                        <a:custGeom>
+                          <a:avLst/>
+                          <a:gdLst>
+                            <a:gd name="T0" fmla="*/ 182 w 252"/>
+                            <a:gd name="T1" fmla="*/ 26 h 35"/>
+                            <a:gd name="T2" fmla="*/ 252 w 252"/>
+                            <a:gd name="T3" fmla="*/ 35 h 35"/>
+                            <a:gd name="T4" fmla="*/ 186 w 252"/>
+                            <a:gd name="T5" fmla="*/ 35 h 35"/>
+                            <a:gd name="T6" fmla="*/ 182 w 252"/>
+                            <a:gd name="T7" fmla="*/ 26 h 35"/>
+                            <a:gd name="T8" fmla="*/ 0 w 252"/>
+                            <a:gd name="T9" fmla="*/ 0 h 35"/>
+                            <a:gd name="T10" fmla="*/ 3 w 252"/>
+                            <a:gd name="T11" fmla="*/ 2 h 35"/>
+                            <a:gd name="T12" fmla="*/ 91 w 252"/>
+                            <a:gd name="T13" fmla="*/ 14 h 35"/>
+                            <a:gd name="T14" fmla="*/ 100 w 252"/>
+                            <a:gd name="T15" fmla="*/ 35 h 35"/>
+                            <a:gd name="T16" fmla="*/ 14 w 252"/>
+                            <a:gd name="T17" fmla="*/ 35 h 35"/>
+                            <a:gd name="T18" fmla="*/ 0 w 252"/>
+                            <a:gd name="T19" fmla="*/ 0 h 35"/>
+                            <a:gd name="T20" fmla="*/ 0 w 252"/>
+                            <a:gd name="T21" fmla="*/ 0 h 35"/>
+                            <a:gd name="T22" fmla="*/ 0 w 252"/>
+                            <a:gd name="T23" fmla="*/ 0 h 35"/>
+                            <a:gd name="T24" fmla="*/ 0 w 252"/>
+                            <a:gd name="T25" fmla="*/ 2 h 35"/>
+                            <a:gd name="T26" fmla="*/ 0 w 252"/>
+                            <a:gd name="T27" fmla="*/ 0 h 35"/>
+                          </a:gdLst>
+                          <a:ahLst/>
+                          <a:cxnLst>
+                            <a:cxn ang="0">
+                              <a:pos x="T0" y="T1"/>
+                            </a:cxn>
+                            <a:cxn ang="0">
+                              <a:pos x="T2" y="T3"/>
+                            </a:cxn>
+                            <a:cxn ang="0">
+                              <a:pos x="T4" y="T5"/>
+                            </a:cxn>
+                            <a:cxn ang="0">
+                              <a:pos x="T6" y="T7"/>
+                            </a:cxn>
+                            <a:cxn ang="0">
+                              <a:pos x="T8" y="T9"/>
+                            </a:cxn>
+                            <a:cxn ang="0">
+                              <a:pos x="T10" y="T11"/>
+                            </a:cxn>
+                            <a:cxn ang="0">
+                              <a:pos x="T12" y="T13"/>
+                            </a:cxn>
+                            <a:cxn ang="0">
+                              <a:pos x="T14" y="T15"/>
+                            </a:cxn>
+                            <a:cxn ang="0">
+                              <a:pos x="T16" y="T17"/>
+                            </a:cxn>
+                            <a:cxn ang="0">
+                              <a:pos x="T18" y="T19"/>
+                            </a:cxn>
+                            <a:cxn ang="0">
+                              <a:pos x="T20" y="T21"/>
+                            </a:cxn>
+                            <a:cxn ang="0">
+                              <a:pos x="T22" y="T23"/>
+                            </a:cxn>
+                            <a:cxn ang="0">
+                              <a:pos x="T24" y="T25"/>
+                            </a:cxn>
+                            <a:cxn ang="0">
+                              <a:pos x="T26" y="T27"/>
+                            </a:cxn>
+                          </a:cxnLst>
+                          <a:rect l="0" t="0" r="r" b="b"/>
+                          <a:pathLst>
+                            <a:path w="252" h="35">
+                              <a:moveTo>
+                                <a:pt x="182" y="26"/>
+                              </a:moveTo>
+                              <a:lnTo>
+                                <a:pt x="252" y="35"/>
+                              </a:lnTo>
+                              <a:lnTo>
+                                <a:pt x="186" y="35"/>
+                              </a:lnTo>
+                              <a:lnTo>
+                                <a:pt x="182" y="26"/>
+                              </a:lnTo>
+                              <a:close/>
+                              <a:moveTo>
+                                <a:pt x="0" y="0"/>
+                              </a:moveTo>
+                              <a:lnTo>
+                                <a:pt x="3" y="2"/>
+                              </a:lnTo>
+                              <a:lnTo>
+                                <a:pt x="91" y="14"/>
+                              </a:lnTo>
+                              <a:lnTo>
+                                <a:pt x="100" y="35"/>
+                              </a:lnTo>
+                              <a:lnTo>
+                                <a:pt x="14" y="35"/>
+                              </a:lnTo>
+                              <a:lnTo>
+                                <a:pt x="0" y="0"/>
+                              </a:lnTo>
+                              <a:close/>
+                              <a:moveTo>
+                                <a:pt x="0" y="0"/>
+                              </a:moveTo>
+                              <a:lnTo>
+                                <a:pt x="0" y="0"/>
+                              </a:lnTo>
+                              <a:lnTo>
+                                <a:pt x="0" y="2"/>
+                              </a:lnTo>
+                              <a:lnTo>
+                                <a:pt x="0" y="0"/>
+                              </a:lnTo>
+                              <a:close/>
+                            </a:path>
+                          </a:pathLst>
+                        </a:custGeom>
+                        <a:solidFill>
+                          <a:schemeClr val="bg1">
+                            <a:lumMod val="85000"/>
+                          </a:schemeClr>
+                        </a:solidFill>
+                        <a:ln w="0">
+                          <a:solidFill>
+                            <a:schemeClr val="bg1">
+                              <a:lumMod val="85000"/>
+                            </a:schemeClr>
+                          </a:solidFill>
+                          <a:prstDash val="solid"/>
+                          <a:round/>
+                          <a:headEnd/>
+                          <a:tailEnd/>
+                        </a:ln>
+                      </wps:spPr>
+                      <wps:bodyPr vert="horz" wrap="square" lIns="91440" tIns="45720" rIns="91440" bIns="45720" numCol="1" anchor="t" anchorCtr="0" compatLnSpc="1">
+                        <a:prstTxWarp prst="textNoShape">
+                          <a:avLst/>
+                        </a:prstTxWarp>
+                      </wps:bodyPr>
+                    </wps:wsp>
+                    <wps:wsp>
+                      <wps:cNvPr id="100" name="Forma libre 48"/>
+                      <wps:cNvSpPr>
+                        <a:spLocks noEditPoints="1"/>
+                      </wps:cNvSpPr>
+                      <wps:spPr bwMode="auto">
+                        <a:xfrm>
+                          <a:off x="3088" y="0"/>
+                          <a:ext cx="81" cy="69"/>
+                        </a:xfrm>
+                        <a:custGeom>
+                          <a:avLst/>
+                          <a:gdLst>
+                            <a:gd name="T0" fmla="*/ 8 w 81"/>
+                            <a:gd name="T1" fmla="*/ 69 h 69"/>
+                            <a:gd name="T2" fmla="*/ 8 w 81"/>
+                            <a:gd name="T3" fmla="*/ 69 h 69"/>
+                            <a:gd name="T4" fmla="*/ 8 w 81"/>
+                            <a:gd name="T5" fmla="*/ 69 h 69"/>
+                            <a:gd name="T6" fmla="*/ 8 w 81"/>
+                            <a:gd name="T7" fmla="*/ 69 h 69"/>
+                            <a:gd name="T8" fmla="*/ 0 w 81"/>
+                            <a:gd name="T9" fmla="*/ 0 h 69"/>
+                            <a:gd name="T10" fmla="*/ 80 w 81"/>
+                            <a:gd name="T11" fmla="*/ 0 h 69"/>
+                            <a:gd name="T12" fmla="*/ 81 w 81"/>
+                            <a:gd name="T13" fmla="*/ 13 h 69"/>
+                            <a:gd name="T14" fmla="*/ 11 w 81"/>
+                            <a:gd name="T15" fmla="*/ 68 h 69"/>
+                            <a:gd name="T16" fmla="*/ 8 w 81"/>
+                            <a:gd name="T17" fmla="*/ 65 h 69"/>
+                            <a:gd name="T18" fmla="*/ 0 w 81"/>
+                            <a:gd name="T19" fmla="*/ 0 h 69"/>
+                          </a:gdLst>
+                          <a:ahLst/>
+                          <a:cxnLst>
+                            <a:cxn ang="0">
+                              <a:pos x="T0" y="T1"/>
+                            </a:cxn>
+                            <a:cxn ang="0">
+                              <a:pos x="T2" y="T3"/>
+                            </a:cxn>
+                            <a:cxn ang="0">
+                              <a:pos x="T4" y="T5"/>
+                            </a:cxn>
+                            <a:cxn ang="0">
+                              <a:pos x="T6" y="T7"/>
+                            </a:cxn>
+                            <a:cxn ang="0">
+                              <a:pos x="T8" y="T9"/>
+                            </a:cxn>
+                            <a:cxn ang="0">
+                              <a:pos x="T10" y="T11"/>
+                            </a:cxn>
+                            <a:cxn ang="0">
+                              <a:pos x="T12" y="T13"/>
+                            </a:cxn>
+                            <a:cxn ang="0">
+                              <a:pos x="T14" y="T15"/>
+                            </a:cxn>
+                            <a:cxn ang="0">
+                              <a:pos x="T16" y="T17"/>
+                            </a:cxn>
+                            <a:cxn ang="0">
+                              <a:pos x="T18" y="T19"/>
+                            </a:cxn>
+                          </a:cxnLst>
+                          <a:rect l="0" t="0" r="r" b="b"/>
+                          <a:pathLst>
+                            <a:path w="81" h="69">
+                              <a:moveTo>
+                                <a:pt x="8" y="69"/>
+                              </a:moveTo>
+                              <a:lnTo>
+                                <a:pt x="8" y="69"/>
+                              </a:lnTo>
+                              <a:lnTo>
+                                <a:pt x="8" y="69"/>
+                              </a:lnTo>
+                              <a:lnTo>
+                                <a:pt x="8" y="69"/>
+                              </a:lnTo>
+                              <a:close/>
+                              <a:moveTo>
+                                <a:pt x="0" y="0"/>
+                              </a:moveTo>
+                              <a:lnTo>
+                                <a:pt x="80" y="0"/>
+                              </a:lnTo>
+                              <a:lnTo>
+                                <a:pt x="81" y="13"/>
+                              </a:lnTo>
+                              <a:lnTo>
+                                <a:pt x="11" y="68"/>
+                              </a:lnTo>
+                              <a:lnTo>
+                                <a:pt x="8" y="65"/>
+                              </a:lnTo>
+                              <a:lnTo>
+                                <a:pt x="0" y="0"/>
+                              </a:lnTo>
+                              <a:close/>
+                            </a:path>
+                          </a:pathLst>
+                        </a:custGeom>
+                        <a:solidFill>
+                          <a:schemeClr val="bg1">
+                            <a:lumMod val="85000"/>
+                          </a:schemeClr>
+                        </a:solidFill>
+                        <a:ln w="0">
+                          <a:solidFill>
+                            <a:schemeClr val="bg1">
+                              <a:lumMod val="85000"/>
+                            </a:schemeClr>
+                          </a:solidFill>
+                          <a:prstDash val="solid"/>
+                          <a:round/>
+                          <a:headEnd/>
+                          <a:tailEnd/>
+                        </a:ln>
+                      </wps:spPr>
+                      <wps:bodyPr vert="horz" wrap="square" lIns="91440" tIns="45720" rIns="91440" bIns="45720" numCol="1" anchor="t" anchorCtr="0" compatLnSpc="1">
+                        <a:prstTxWarp prst="textNoShape">
+                          <a:avLst/>
+                        </a:prstTxWarp>
+                      </wps:bodyPr>
+                    </wps:wsp>
+                    <wps:wsp>
+                      <wps:cNvPr id="101" name="Forma libre 49"/>
+                      <wps:cNvSpPr>
+                        <a:spLocks noEditPoints="1"/>
+                      </wps:cNvSpPr>
+                      <wps:spPr bwMode="auto">
+                        <a:xfrm>
+                          <a:off x="3096" y="0"/>
+                          <a:ext cx="1233" cy="275"/>
+                        </a:xfrm>
+                        <a:custGeom>
+                          <a:avLst/>
+                          <a:gdLst>
+                            <a:gd name="T0" fmla="*/ 1233 w 1233"/>
+                            <a:gd name="T1" fmla="*/ 119 h 275"/>
+                            <a:gd name="T2" fmla="*/ 1233 w 1233"/>
+                            <a:gd name="T3" fmla="*/ 219 h 275"/>
+                            <a:gd name="T4" fmla="*/ 1161 w 1233"/>
+                            <a:gd name="T5" fmla="*/ 275 h 275"/>
+                            <a:gd name="T6" fmla="*/ 1031 w 1233"/>
+                            <a:gd name="T7" fmla="*/ 275 h 275"/>
+                            <a:gd name="T8" fmla="*/ 1233 w 1233"/>
+                            <a:gd name="T9" fmla="*/ 119 h 275"/>
+                            <a:gd name="T10" fmla="*/ 0 w 1233"/>
+                            <a:gd name="T11" fmla="*/ 69 h 275"/>
+                            <a:gd name="T12" fmla="*/ 0 w 1233"/>
+                            <a:gd name="T13" fmla="*/ 69 h 275"/>
+                            <a:gd name="T14" fmla="*/ 0 w 1233"/>
+                            <a:gd name="T15" fmla="*/ 69 h 275"/>
+                            <a:gd name="T16" fmla="*/ 0 w 1233"/>
+                            <a:gd name="T17" fmla="*/ 69 h 275"/>
+                            <a:gd name="T18" fmla="*/ 1128 w 1233"/>
+                            <a:gd name="T19" fmla="*/ 0 h 275"/>
+                            <a:gd name="T20" fmla="*/ 1233 w 1233"/>
+                            <a:gd name="T21" fmla="*/ 0 h 275"/>
+                            <a:gd name="T22" fmla="*/ 1233 w 1233"/>
+                            <a:gd name="T23" fmla="*/ 18 h 275"/>
+                            <a:gd name="T24" fmla="*/ 900 w 1233"/>
+                            <a:gd name="T25" fmla="*/ 275 h 275"/>
+                            <a:gd name="T26" fmla="*/ 771 w 1233"/>
+                            <a:gd name="T27" fmla="*/ 275 h 275"/>
+                            <a:gd name="T28" fmla="*/ 1128 w 1233"/>
+                            <a:gd name="T29" fmla="*/ 0 h 275"/>
+                            <a:gd name="T30" fmla="*/ 869 w 1233"/>
+                            <a:gd name="T31" fmla="*/ 0 h 275"/>
+                            <a:gd name="T32" fmla="*/ 998 w 1233"/>
+                            <a:gd name="T33" fmla="*/ 0 h 275"/>
+                            <a:gd name="T34" fmla="*/ 641 w 1233"/>
+                            <a:gd name="T35" fmla="*/ 275 h 275"/>
+                            <a:gd name="T36" fmla="*/ 512 w 1233"/>
+                            <a:gd name="T37" fmla="*/ 275 h 275"/>
+                            <a:gd name="T38" fmla="*/ 869 w 1233"/>
+                            <a:gd name="T39" fmla="*/ 0 h 275"/>
+                            <a:gd name="T40" fmla="*/ 609 w 1233"/>
+                            <a:gd name="T41" fmla="*/ 0 h 275"/>
+                            <a:gd name="T42" fmla="*/ 739 w 1233"/>
+                            <a:gd name="T43" fmla="*/ 0 h 275"/>
+                            <a:gd name="T44" fmla="*/ 382 w 1233"/>
+                            <a:gd name="T45" fmla="*/ 275 h 275"/>
+                            <a:gd name="T46" fmla="*/ 268 w 1233"/>
+                            <a:gd name="T47" fmla="*/ 275 h 275"/>
+                            <a:gd name="T48" fmla="*/ 261 w 1233"/>
+                            <a:gd name="T49" fmla="*/ 270 h 275"/>
+                            <a:gd name="T50" fmla="*/ 609 w 1233"/>
+                            <a:gd name="T51" fmla="*/ 0 h 275"/>
+                            <a:gd name="T52" fmla="*/ 349 w 1233"/>
+                            <a:gd name="T53" fmla="*/ 0 h 275"/>
+                            <a:gd name="T54" fmla="*/ 480 w 1233"/>
+                            <a:gd name="T55" fmla="*/ 0 h 275"/>
+                            <a:gd name="T56" fmla="*/ 196 w 1233"/>
+                            <a:gd name="T57" fmla="*/ 219 h 275"/>
+                            <a:gd name="T58" fmla="*/ 142 w 1233"/>
+                            <a:gd name="T59" fmla="*/ 177 h 275"/>
+                            <a:gd name="T60" fmla="*/ 139 w 1233"/>
+                            <a:gd name="T61" fmla="*/ 173 h 275"/>
+                            <a:gd name="T62" fmla="*/ 132 w 1233"/>
+                            <a:gd name="T63" fmla="*/ 168 h 275"/>
+                            <a:gd name="T64" fmla="*/ 349 w 1233"/>
+                            <a:gd name="T65" fmla="*/ 0 h 275"/>
+                            <a:gd name="T66" fmla="*/ 90 w 1233"/>
+                            <a:gd name="T67" fmla="*/ 0 h 275"/>
+                            <a:gd name="T68" fmla="*/ 220 w 1233"/>
+                            <a:gd name="T69" fmla="*/ 0 h 275"/>
+                            <a:gd name="T70" fmla="*/ 68 w 1233"/>
+                            <a:gd name="T71" fmla="*/ 117 h 275"/>
+                            <a:gd name="T72" fmla="*/ 3 w 1233"/>
+                            <a:gd name="T73" fmla="*/ 68 h 275"/>
+                            <a:gd name="T74" fmla="*/ 73 w 1233"/>
+                            <a:gd name="T75" fmla="*/ 13 h 275"/>
+                            <a:gd name="T76" fmla="*/ 90 w 1233"/>
+                            <a:gd name="T77" fmla="*/ 0 h 275"/>
+                          </a:gdLst>
+                          <a:ahLst/>
+                          <a:cxnLst>
+                            <a:cxn ang="0">
+                              <a:pos x="T0" y="T1"/>
+                            </a:cxn>
+                            <a:cxn ang="0">
+                              <a:pos x="T2" y="T3"/>
+                            </a:cxn>
+                            <a:cxn ang="0">
+                              <a:pos x="T4" y="T5"/>
+                            </a:cxn>
+                            <a:cxn ang="0">
+                              <a:pos x="T6" y="T7"/>
+                            </a:cxn>
+                            <a:cxn ang="0">
+                              <a:pos x="T8" y="T9"/>
+                            </a:cxn>
+                            <a:cxn ang="0">
+                              <a:pos x="T10" y="T11"/>
+                            </a:cxn>
+                            <a:cxn ang="0">
+                              <a:pos x="T12" y="T13"/>
+                            </a:cxn>
+                            <a:cxn ang="0">
+                              <a:pos x="T14" y="T15"/>
+                            </a:cxn>
+                            <a:cxn ang="0">
+                              <a:pos x="T16" y="T17"/>
+                            </a:cxn>
+                            <a:cxn ang="0">
+                              <a:pos x="T18" y="T19"/>
+                            </a:cxn>
+                            <a:cxn ang="0">
+                              <a:pos x="T20" y="T21"/>
+                            </a:cxn>
+                            <a:cxn ang="0">
+                              <a:pos x="T22" y="T23"/>
+                            </a:cxn>
+                            <a:cxn ang="0">
+                              <a:pos x="T24" y="T25"/>
+                            </a:cxn>
+                            <a:cxn ang="0">
+                              <a:pos x="T26" y="T27"/>
+                            </a:cxn>
+                            <a:cxn ang="0">
+                              <a:pos x="T28" y="T29"/>
+                            </a:cxn>
+                            <a:cxn ang="0">
+                              <a:pos x="T30" y="T31"/>
+                            </a:cxn>
+                            <a:cxn ang="0">
+                              <a:pos x="T32" y="T33"/>
+                            </a:cxn>
+                            <a:cxn ang="0">
+                              <a:pos x="T34" y="T35"/>
+                            </a:cxn>
+                            <a:cxn ang="0">
+                              <a:pos x="T36" y="T37"/>
+                            </a:cxn>
+                            <a:cxn ang="0">
+                              <a:pos x="T38" y="T39"/>
+                            </a:cxn>
+                            <a:cxn ang="0">
+                              <a:pos x="T40" y="T41"/>
+                            </a:cxn>
+                            <a:cxn ang="0">
+                              <a:pos x="T42" y="T43"/>
+                            </a:cxn>
+                            <a:cxn ang="0">
+                              <a:pos x="T44" y="T45"/>
+                            </a:cxn>
+                            <a:cxn ang="0">
+                              <a:pos x="T46" y="T47"/>
+                            </a:cxn>
+                            <a:cxn ang="0">
+                              <a:pos x="T48" y="T49"/>
+                            </a:cxn>
+                            <a:cxn ang="0">
+                              <a:pos x="T50" y="T51"/>
+                            </a:cxn>
+                            <a:cxn ang="0">
+                              <a:pos x="T52" y="T53"/>
+                            </a:cxn>
+                            <a:cxn ang="0">
+                              <a:pos x="T54" y="T55"/>
+                            </a:cxn>
+                            <a:cxn ang="0">
+                              <a:pos x="T56" y="T57"/>
+                            </a:cxn>
+                            <a:cxn ang="0">
+                              <a:pos x="T58" y="T59"/>
+                            </a:cxn>
+                            <a:cxn ang="0">
+                              <a:pos x="T60" y="T61"/>
+                            </a:cxn>
+                            <a:cxn ang="0">
+                              <a:pos x="T62" y="T63"/>
+                            </a:cxn>
+                            <a:cxn ang="0">
+                              <a:pos x="T64" y="T65"/>
+                            </a:cxn>
+                            <a:cxn ang="0">
+                              <a:pos x="T66" y="T67"/>
+                            </a:cxn>
+                            <a:cxn ang="0">
+                              <a:pos x="T68" y="T69"/>
+                            </a:cxn>
+                            <a:cxn ang="0">
+                              <a:pos x="T70" y="T71"/>
+                            </a:cxn>
+                            <a:cxn ang="0">
+                              <a:pos x="T72" y="T73"/>
+                            </a:cxn>
+                            <a:cxn ang="0">
+                              <a:pos x="T74" y="T75"/>
+                            </a:cxn>
+                            <a:cxn ang="0">
+                              <a:pos x="T76" y="T77"/>
+                            </a:cxn>
+                          </a:cxnLst>
+                          <a:rect l="0" t="0" r="r" b="b"/>
+                          <a:pathLst>
+                            <a:path w="1233" h="275">
+                              <a:moveTo>
+                                <a:pt x="1233" y="119"/>
+                              </a:moveTo>
+                              <a:lnTo>
+                                <a:pt x="1233" y="219"/>
+                              </a:lnTo>
+                              <a:lnTo>
+                                <a:pt x="1161" y="275"/>
+                              </a:lnTo>
+                              <a:lnTo>
+                                <a:pt x="1031" y="275"/>
+                              </a:lnTo>
+                              <a:lnTo>
+                                <a:pt x="1233" y="119"/>
+                              </a:lnTo>
+                              <a:close/>
+                              <a:moveTo>
+                                <a:pt x="0" y="69"/>
+                              </a:moveTo>
+                              <a:lnTo>
+                                <a:pt x="0" y="69"/>
+                              </a:lnTo>
+                              <a:lnTo>
+                                <a:pt x="0" y="69"/>
+                              </a:lnTo>
+                              <a:lnTo>
+                                <a:pt x="0" y="69"/>
+                              </a:lnTo>
+                              <a:close/>
+                              <a:moveTo>
+                                <a:pt x="1128" y="0"/>
+                              </a:moveTo>
+                              <a:lnTo>
+                                <a:pt x="1233" y="0"/>
+                              </a:lnTo>
+                              <a:lnTo>
+                                <a:pt x="1233" y="18"/>
+                              </a:lnTo>
+                              <a:lnTo>
+                                <a:pt x="900" y="275"/>
+                              </a:lnTo>
+                              <a:lnTo>
+                                <a:pt x="771" y="275"/>
+                              </a:lnTo>
+                              <a:lnTo>
+                                <a:pt x="1128" y="0"/>
+                              </a:lnTo>
+                              <a:close/>
+                              <a:moveTo>
+                                <a:pt x="869" y="0"/>
+                              </a:moveTo>
+                              <a:lnTo>
+                                <a:pt x="998" y="0"/>
+                              </a:lnTo>
+                              <a:lnTo>
+                                <a:pt x="641" y="275"/>
+                              </a:lnTo>
+                              <a:lnTo>
+                                <a:pt x="512" y="275"/>
+                              </a:lnTo>
+                              <a:lnTo>
+                                <a:pt x="869" y="0"/>
+                              </a:lnTo>
+                              <a:close/>
+                              <a:moveTo>
+                                <a:pt x="609" y="0"/>
+                              </a:moveTo>
+                              <a:lnTo>
+                                <a:pt x="739" y="0"/>
+                              </a:lnTo>
+                              <a:lnTo>
+                                <a:pt x="382" y="275"/>
+                              </a:lnTo>
+                              <a:lnTo>
+                                <a:pt x="268" y="275"/>
+                              </a:lnTo>
+                              <a:lnTo>
+                                <a:pt x="261" y="270"/>
+                              </a:lnTo>
+                              <a:lnTo>
+                                <a:pt x="609" y="0"/>
+                              </a:lnTo>
+                              <a:close/>
+                              <a:moveTo>
+                                <a:pt x="349" y="0"/>
+                              </a:moveTo>
+                              <a:lnTo>
+                                <a:pt x="480" y="0"/>
+                              </a:lnTo>
+                              <a:lnTo>
+                                <a:pt x="196" y="219"/>
+                              </a:lnTo>
+                              <a:lnTo>
+                                <a:pt x="142" y="177"/>
+                              </a:lnTo>
+                              <a:lnTo>
+                                <a:pt x="139" y="173"/>
+                              </a:lnTo>
+                              <a:lnTo>
+                                <a:pt x="132" y="168"/>
+                              </a:lnTo>
+                              <a:lnTo>
+                                <a:pt x="349" y="0"/>
+                              </a:lnTo>
+                              <a:close/>
+                              <a:moveTo>
+                                <a:pt x="90" y="0"/>
+                              </a:moveTo>
+                              <a:lnTo>
+                                <a:pt x="220" y="0"/>
+                              </a:lnTo>
+                              <a:lnTo>
+                                <a:pt x="68" y="117"/>
+                              </a:lnTo>
+                              <a:lnTo>
+                                <a:pt x="3" y="68"/>
+                              </a:lnTo>
+                              <a:lnTo>
+                                <a:pt x="73" y="13"/>
+                              </a:lnTo>
+                              <a:lnTo>
+                                <a:pt x="90" y="0"/>
+                              </a:lnTo>
+                              <a:close/>
+                            </a:path>
+                          </a:pathLst>
+                        </a:custGeom>
+                        <a:solidFill>
+                          <a:schemeClr val="bg1">
+                            <a:lumMod val="85000"/>
+                          </a:schemeClr>
+                        </a:solidFill>
+                        <a:ln w="0">
+                          <a:solidFill>
+                            <a:schemeClr val="bg1">
+                              <a:lumMod val="85000"/>
+                            </a:schemeClr>
+                          </a:solidFill>
+                          <a:prstDash val="solid"/>
+                          <a:round/>
+                          <a:headEnd/>
+                          <a:tailEnd/>
+                        </a:ln>
+                      </wps:spPr>
+                      <wps:bodyPr vert="horz" wrap="square" lIns="91440" tIns="45720" rIns="91440" bIns="45720" numCol="1" anchor="t" anchorCtr="0" compatLnSpc="1">
+                        <a:prstTxWarp prst="textNoShape">
+                          <a:avLst/>
+                        </a:prstTxWarp>
+                      </wps:bodyPr>
+                    </wps:wsp>
+                    <wps:wsp>
+                      <wps:cNvPr id="102" name="Forma libre 50"/>
+                      <wps:cNvSpPr>
+                        <a:spLocks noEditPoints="1"/>
+                      </wps:cNvSpPr>
+                      <wps:spPr bwMode="auto">
+                        <a:xfrm>
+                          <a:off x="635" y="0"/>
+                          <a:ext cx="387" cy="239"/>
+                        </a:xfrm>
+                        <a:custGeom>
+                          <a:avLst/>
+                          <a:gdLst>
+                            <a:gd name="T0" fmla="*/ 301 w 387"/>
+                            <a:gd name="T1" fmla="*/ 0 h 239"/>
+                            <a:gd name="T2" fmla="*/ 328 w 387"/>
+                            <a:gd name="T3" fmla="*/ 0 h 239"/>
+                            <a:gd name="T4" fmla="*/ 332 w 387"/>
+                            <a:gd name="T5" fmla="*/ 18 h 239"/>
+                            <a:gd name="T6" fmla="*/ 301 w 387"/>
+                            <a:gd name="T7" fmla="*/ 0 h 239"/>
+                            <a:gd name="T8" fmla="*/ 0 w 387"/>
+                            <a:gd name="T9" fmla="*/ 0 h 239"/>
+                            <a:gd name="T10" fmla="*/ 151 w 387"/>
+                            <a:gd name="T11" fmla="*/ 0 h 239"/>
+                            <a:gd name="T12" fmla="*/ 361 w 387"/>
+                            <a:gd name="T13" fmla="*/ 129 h 239"/>
+                            <a:gd name="T14" fmla="*/ 365 w 387"/>
+                            <a:gd name="T15" fmla="*/ 148 h 239"/>
+                            <a:gd name="T16" fmla="*/ 365 w 387"/>
+                            <a:gd name="T17" fmla="*/ 148 h 239"/>
+                            <a:gd name="T18" fmla="*/ 387 w 387"/>
+                            <a:gd name="T19" fmla="*/ 239 h 239"/>
+                            <a:gd name="T20" fmla="*/ 383 w 387"/>
+                            <a:gd name="T21" fmla="*/ 236 h 239"/>
+                            <a:gd name="T22" fmla="*/ 309 w 387"/>
+                            <a:gd name="T23" fmla="*/ 191 h 239"/>
+                            <a:gd name="T24" fmla="*/ 231 w 387"/>
+                            <a:gd name="T25" fmla="*/ 143 h 239"/>
+                            <a:gd name="T26" fmla="*/ 152 w 387"/>
+                            <a:gd name="T27" fmla="*/ 93 h 239"/>
+                            <a:gd name="T28" fmla="*/ 74 w 387"/>
+                            <a:gd name="T29" fmla="*/ 45 h 239"/>
+                            <a:gd name="T30" fmla="*/ 0 w 387"/>
+                            <a:gd name="T31" fmla="*/ 0 h 239"/>
+                          </a:gdLst>
+                          <a:ahLst/>
+                          <a:cxnLst>
+                            <a:cxn ang="0">
+                              <a:pos x="T0" y="T1"/>
+                            </a:cxn>
+                            <a:cxn ang="0">
+                              <a:pos x="T2" y="T3"/>
+                            </a:cxn>
+                            <a:cxn ang="0">
+                              <a:pos x="T4" y="T5"/>
+                            </a:cxn>
+                            <a:cxn ang="0">
+                              <a:pos x="T6" y="T7"/>
+                            </a:cxn>
+                            <a:cxn ang="0">
+                              <a:pos x="T8" y="T9"/>
+                            </a:cxn>
+                            <a:cxn ang="0">
+                              <a:pos x="T10" y="T11"/>
+                            </a:cxn>
+                            <a:cxn ang="0">
+                              <a:pos x="T12" y="T13"/>
+                            </a:cxn>
+                            <a:cxn ang="0">
+                              <a:pos x="T14" y="T15"/>
+                            </a:cxn>
+                            <a:cxn ang="0">
+                              <a:pos x="T16" y="T17"/>
+                            </a:cxn>
+                            <a:cxn ang="0">
+                              <a:pos x="T18" y="T19"/>
+                            </a:cxn>
+                            <a:cxn ang="0">
+                              <a:pos x="T20" y="T21"/>
+                            </a:cxn>
+                            <a:cxn ang="0">
+                              <a:pos x="T22" y="T23"/>
+                            </a:cxn>
+                            <a:cxn ang="0">
+                              <a:pos x="T24" y="T25"/>
+                            </a:cxn>
+                            <a:cxn ang="0">
+                              <a:pos x="T26" y="T27"/>
+                            </a:cxn>
+                            <a:cxn ang="0">
+                              <a:pos x="T28" y="T29"/>
+                            </a:cxn>
+                            <a:cxn ang="0">
+                              <a:pos x="T30" y="T31"/>
+                            </a:cxn>
+                          </a:cxnLst>
+                          <a:rect l="0" t="0" r="r" b="b"/>
+                          <a:pathLst>
+                            <a:path w="387" h="239">
+                              <a:moveTo>
+                                <a:pt x="301" y="0"/>
+                              </a:moveTo>
+                              <a:lnTo>
+                                <a:pt x="328" y="0"/>
+                              </a:lnTo>
+                              <a:lnTo>
+                                <a:pt x="332" y="18"/>
+                              </a:lnTo>
+                              <a:lnTo>
+                                <a:pt x="301" y="0"/>
+                              </a:lnTo>
+                              <a:close/>
+                              <a:moveTo>
+                                <a:pt x="0" y="0"/>
+                              </a:moveTo>
+                              <a:lnTo>
+                                <a:pt x="151" y="0"/>
+                              </a:lnTo>
+                              <a:lnTo>
+                                <a:pt x="361" y="129"/>
+                              </a:lnTo>
+                              <a:lnTo>
+                                <a:pt x="365" y="148"/>
+                              </a:lnTo>
+                              <a:lnTo>
+                                <a:pt x="365" y="148"/>
+                              </a:lnTo>
+                              <a:lnTo>
+                                <a:pt x="387" y="239"/>
+                              </a:lnTo>
+                              <a:lnTo>
+                                <a:pt x="383" y="236"/>
+                              </a:lnTo>
+                              <a:lnTo>
+                                <a:pt x="309" y="191"/>
+                              </a:lnTo>
+                              <a:lnTo>
+                                <a:pt x="231" y="143"/>
+                              </a:lnTo>
+                              <a:lnTo>
+                                <a:pt x="152" y="93"/>
+                              </a:lnTo>
+                              <a:lnTo>
+                                <a:pt x="74" y="45"/>
+                              </a:lnTo>
+                              <a:lnTo>
+                                <a:pt x="0" y="0"/>
+                              </a:lnTo>
+                              <a:close/>
+                            </a:path>
+                          </a:pathLst>
+                        </a:custGeom>
+                        <a:solidFill>
+                          <a:schemeClr val="bg1">
+                            <a:lumMod val="85000"/>
+                          </a:schemeClr>
+                        </a:solidFill>
+                        <a:ln w="0">
+                          <a:solidFill>
+                            <a:schemeClr val="bg1">
+                              <a:lumMod val="85000"/>
+                            </a:schemeClr>
+                          </a:solidFill>
+                          <a:prstDash val="solid"/>
+                          <a:round/>
+                          <a:headEnd/>
+                          <a:tailEnd/>
+                        </a:ln>
+                      </wps:spPr>
+                      <wps:bodyPr vert="horz" wrap="square" lIns="91440" tIns="45720" rIns="91440" bIns="45720" numCol="1" anchor="t" anchorCtr="0" compatLnSpc="1">
+                        <a:prstTxWarp prst="textNoShape">
+                          <a:avLst/>
+                        </a:prstTxWarp>
+                      </wps:bodyPr>
+                    </wps:wsp>
+                    <wps:wsp>
+                      <wps:cNvPr id="103" name="Forma libre 51"/>
+                      <wps:cNvSpPr>
+                        <a:spLocks noEditPoints="1"/>
+                      </wps:cNvSpPr>
+                      <wps:spPr bwMode="auto">
+                        <a:xfrm>
+                          <a:off x="1024" y="0"/>
+                          <a:ext cx="1471" cy="275"/>
+                        </a:xfrm>
+                        <a:custGeom>
+                          <a:avLst/>
+                          <a:gdLst>
+                            <a:gd name="T0" fmla="*/ 63 w 1471"/>
+                            <a:gd name="T1" fmla="*/ 169 h 275"/>
+                            <a:gd name="T2" fmla="*/ 848 w 1471"/>
+                            <a:gd name="T3" fmla="*/ 275 h 275"/>
+                            <a:gd name="T4" fmla="*/ 252 w 1471"/>
+                            <a:gd name="T5" fmla="*/ 275 h 275"/>
+                            <a:gd name="T6" fmla="*/ 182 w 1471"/>
+                            <a:gd name="T7" fmla="*/ 266 h 275"/>
+                            <a:gd name="T8" fmla="*/ 91 w 1471"/>
+                            <a:gd name="T9" fmla="*/ 254 h 275"/>
+                            <a:gd name="T10" fmla="*/ 3 w 1471"/>
+                            <a:gd name="T11" fmla="*/ 242 h 275"/>
+                            <a:gd name="T12" fmla="*/ 0 w 1471"/>
+                            <a:gd name="T13" fmla="*/ 240 h 275"/>
+                            <a:gd name="T14" fmla="*/ 0 w 1471"/>
+                            <a:gd name="T15" fmla="*/ 240 h 275"/>
+                            <a:gd name="T16" fmla="*/ 0 w 1471"/>
+                            <a:gd name="T17" fmla="*/ 240 h 275"/>
+                            <a:gd name="T18" fmla="*/ 0 w 1471"/>
+                            <a:gd name="T19" fmla="*/ 240 h 275"/>
+                            <a:gd name="T20" fmla="*/ 63 w 1471"/>
+                            <a:gd name="T21" fmla="*/ 169 h 275"/>
+                            <a:gd name="T22" fmla="*/ 191 w 1471"/>
+                            <a:gd name="T23" fmla="*/ 26 h 275"/>
+                            <a:gd name="T24" fmla="*/ 1431 w 1471"/>
+                            <a:gd name="T25" fmla="*/ 192 h 275"/>
+                            <a:gd name="T26" fmla="*/ 1471 w 1471"/>
+                            <a:gd name="T27" fmla="*/ 275 h 275"/>
+                            <a:gd name="T28" fmla="*/ 1444 w 1471"/>
+                            <a:gd name="T29" fmla="*/ 275 h 275"/>
+                            <a:gd name="T30" fmla="*/ 128 w 1471"/>
+                            <a:gd name="T31" fmla="*/ 97 h 275"/>
+                            <a:gd name="T32" fmla="*/ 191 w 1471"/>
+                            <a:gd name="T33" fmla="*/ 26 h 275"/>
+                            <a:gd name="T34" fmla="*/ 593 w 1471"/>
+                            <a:gd name="T35" fmla="*/ 0 h 275"/>
+                            <a:gd name="T36" fmla="*/ 1189 w 1471"/>
+                            <a:gd name="T37" fmla="*/ 0 h 275"/>
+                            <a:gd name="T38" fmla="*/ 1348 w 1471"/>
+                            <a:gd name="T39" fmla="*/ 21 h 275"/>
+                            <a:gd name="T40" fmla="*/ 1389 w 1471"/>
+                            <a:gd name="T41" fmla="*/ 107 h 275"/>
+                            <a:gd name="T42" fmla="*/ 593 w 1471"/>
+                            <a:gd name="T43" fmla="*/ 0 h 275"/>
+                          </a:gdLst>
+                          <a:ahLst/>
+                          <a:cxnLst>
+                            <a:cxn ang="0">
+                              <a:pos x="T0" y="T1"/>
+                            </a:cxn>
+                            <a:cxn ang="0">
+                              <a:pos x="T2" y="T3"/>
+                            </a:cxn>
+                            <a:cxn ang="0">
+                              <a:pos x="T4" y="T5"/>
+                            </a:cxn>
+                            <a:cxn ang="0">
+                              <a:pos x="T6" y="T7"/>
+                            </a:cxn>
+                            <a:cxn ang="0">
+                              <a:pos x="T8" y="T9"/>
+                            </a:cxn>
+                            <a:cxn ang="0">
+                              <a:pos x="T10" y="T11"/>
+                            </a:cxn>
+                            <a:cxn ang="0">
+                              <a:pos x="T12" y="T13"/>
+                            </a:cxn>
+                            <a:cxn ang="0">
+                              <a:pos x="T14" y="T15"/>
+                            </a:cxn>
+                            <a:cxn ang="0">
+                              <a:pos x="T16" y="T17"/>
+                            </a:cxn>
+                            <a:cxn ang="0">
+                              <a:pos x="T18" y="T19"/>
+                            </a:cxn>
+                            <a:cxn ang="0">
+                              <a:pos x="T20" y="T21"/>
+                            </a:cxn>
+                            <a:cxn ang="0">
+                              <a:pos x="T22" y="T23"/>
+                            </a:cxn>
+                            <a:cxn ang="0">
+                              <a:pos x="T24" y="T25"/>
+                            </a:cxn>
+                            <a:cxn ang="0">
+                              <a:pos x="T26" y="T27"/>
+                            </a:cxn>
+                            <a:cxn ang="0">
+                              <a:pos x="T28" y="T29"/>
+                            </a:cxn>
+                            <a:cxn ang="0">
+                              <a:pos x="T30" y="T31"/>
+                            </a:cxn>
+                            <a:cxn ang="0">
+                              <a:pos x="T32" y="T33"/>
+                            </a:cxn>
+                            <a:cxn ang="0">
+                              <a:pos x="T34" y="T35"/>
+                            </a:cxn>
+                            <a:cxn ang="0">
+                              <a:pos x="T36" y="T37"/>
+                            </a:cxn>
+                            <a:cxn ang="0">
+                              <a:pos x="T38" y="T39"/>
+                            </a:cxn>
+                            <a:cxn ang="0">
+                              <a:pos x="T40" y="T41"/>
+                            </a:cxn>
+                            <a:cxn ang="0">
+                              <a:pos x="T42" y="T43"/>
+                            </a:cxn>
+                          </a:cxnLst>
+                          <a:rect l="0" t="0" r="r" b="b"/>
+                          <a:pathLst>
+                            <a:path w="1471" h="275">
+                              <a:moveTo>
+                                <a:pt x="63" y="169"/>
+                              </a:moveTo>
+                              <a:lnTo>
+                                <a:pt x="848" y="275"/>
+                              </a:lnTo>
+                              <a:lnTo>
+                                <a:pt x="252" y="275"/>
+                              </a:lnTo>
+                              <a:lnTo>
+                                <a:pt x="182" y="266"/>
+                              </a:lnTo>
+                              <a:lnTo>
+                                <a:pt x="91" y="254"/>
+                              </a:lnTo>
+                              <a:lnTo>
+                                <a:pt x="3" y="242"/>
+                              </a:lnTo>
+                              <a:lnTo>
+                                <a:pt x="0" y="240"/>
+                              </a:lnTo>
+                              <a:lnTo>
+                                <a:pt x="0" y="240"/>
+                              </a:lnTo>
+                              <a:lnTo>
+                                <a:pt x="0" y="240"/>
+                              </a:lnTo>
+                              <a:lnTo>
+                                <a:pt x="0" y="240"/>
+                              </a:lnTo>
+                              <a:lnTo>
+                                <a:pt x="63" y="169"/>
+                              </a:lnTo>
+                              <a:close/>
+                              <a:moveTo>
+                                <a:pt x="191" y="26"/>
+                              </a:moveTo>
+                              <a:lnTo>
+                                <a:pt x="1431" y="192"/>
+                              </a:lnTo>
+                              <a:lnTo>
+                                <a:pt x="1471" y="275"/>
+                              </a:lnTo>
+                              <a:lnTo>
+                                <a:pt x="1444" y="275"/>
+                              </a:lnTo>
+                              <a:lnTo>
+                                <a:pt x="128" y="97"/>
+                              </a:lnTo>
+                              <a:lnTo>
+                                <a:pt x="191" y="26"/>
+                              </a:lnTo>
+                              <a:close/>
+                              <a:moveTo>
+                                <a:pt x="593" y="0"/>
+                              </a:moveTo>
+                              <a:lnTo>
+                                <a:pt x="1189" y="0"/>
+                              </a:lnTo>
+                              <a:lnTo>
+                                <a:pt x="1348" y="21"/>
+                              </a:lnTo>
+                              <a:lnTo>
+                                <a:pt x="1389" y="107"/>
+                              </a:lnTo>
+                              <a:lnTo>
+                                <a:pt x="593" y="0"/>
+                              </a:lnTo>
+                              <a:close/>
+                            </a:path>
+                          </a:pathLst>
+                        </a:custGeom>
+                        <a:solidFill>
+                          <a:schemeClr val="bg1">
+                            <a:lumMod val="85000"/>
+                          </a:schemeClr>
+                        </a:solidFill>
+                        <a:ln w="0">
+                          <a:solidFill>
+                            <a:schemeClr val="bg1">
+                              <a:lumMod val="85000"/>
+                            </a:schemeClr>
+                          </a:solidFill>
+                          <a:prstDash val="solid"/>
+                          <a:round/>
+                          <a:headEnd/>
+                          <a:tailEnd/>
+                        </a:ln>
+                      </wps:spPr>
+                      <wps:bodyPr vert="horz" wrap="square" lIns="91440" tIns="45720" rIns="91440" bIns="45720" numCol="1" anchor="t" anchorCtr="0" compatLnSpc="1">
+                        <a:prstTxWarp prst="textNoShape">
+                          <a:avLst/>
+                        </a:prstTxWarp>
+                      </wps:bodyPr>
+                    </wps:wsp>
+                    <wps:wsp>
+                      <wps:cNvPr id="104" name="Forma libre 52"/>
+                      <wps:cNvSpPr>
+                        <a:spLocks noEditPoints="1"/>
+                      </wps:cNvSpPr>
+                      <wps:spPr bwMode="auto">
+                        <a:xfrm>
+                          <a:off x="2361" y="0"/>
+                          <a:ext cx="924" cy="275"/>
+                        </a:xfrm>
+                        <a:custGeom>
+                          <a:avLst/>
+                          <a:gdLst>
+                            <a:gd name="T0" fmla="*/ 735 w 924"/>
+                            <a:gd name="T1" fmla="*/ 65 h 275"/>
+                            <a:gd name="T2" fmla="*/ 738 w 924"/>
+                            <a:gd name="T3" fmla="*/ 68 h 275"/>
+                            <a:gd name="T4" fmla="*/ 803 w 924"/>
+                            <a:gd name="T5" fmla="*/ 117 h 275"/>
+                            <a:gd name="T6" fmla="*/ 867 w 924"/>
+                            <a:gd name="T7" fmla="*/ 168 h 275"/>
+                            <a:gd name="T8" fmla="*/ 874 w 924"/>
+                            <a:gd name="T9" fmla="*/ 173 h 275"/>
+                            <a:gd name="T10" fmla="*/ 877 w 924"/>
+                            <a:gd name="T11" fmla="*/ 177 h 275"/>
+                            <a:gd name="T12" fmla="*/ 924 w 924"/>
+                            <a:gd name="T13" fmla="*/ 275 h 275"/>
+                            <a:gd name="T14" fmla="*/ 836 w 924"/>
+                            <a:gd name="T15" fmla="*/ 275 h 275"/>
+                            <a:gd name="T16" fmla="*/ 735 w 924"/>
+                            <a:gd name="T17" fmla="*/ 69 h 275"/>
+                            <a:gd name="T18" fmla="*/ 735 w 924"/>
+                            <a:gd name="T19" fmla="*/ 69 h 275"/>
+                            <a:gd name="T20" fmla="*/ 735 w 924"/>
+                            <a:gd name="T21" fmla="*/ 69 h 275"/>
+                            <a:gd name="T22" fmla="*/ 735 w 924"/>
+                            <a:gd name="T23" fmla="*/ 68 h 275"/>
+                            <a:gd name="T24" fmla="*/ 735 w 924"/>
+                            <a:gd name="T25" fmla="*/ 68 h 275"/>
+                            <a:gd name="T26" fmla="*/ 735 w 924"/>
+                            <a:gd name="T27" fmla="*/ 65 h 275"/>
+                            <a:gd name="T28" fmla="*/ 735 w 924"/>
+                            <a:gd name="T29" fmla="*/ 65 h 275"/>
+                            <a:gd name="T30" fmla="*/ 735 w 924"/>
+                            <a:gd name="T31" fmla="*/ 65 h 275"/>
+                            <a:gd name="T32" fmla="*/ 735 w 924"/>
+                            <a:gd name="T33" fmla="*/ 65 h 275"/>
+                            <a:gd name="T34" fmla="*/ 735 w 924"/>
+                            <a:gd name="T35" fmla="*/ 65 h 275"/>
+                            <a:gd name="T36" fmla="*/ 526 w 924"/>
+                            <a:gd name="T37" fmla="*/ 0 h 275"/>
+                            <a:gd name="T38" fmla="*/ 615 w 924"/>
+                            <a:gd name="T39" fmla="*/ 0 h 275"/>
+                            <a:gd name="T40" fmla="*/ 748 w 924"/>
+                            <a:gd name="T41" fmla="*/ 275 h 275"/>
+                            <a:gd name="T42" fmla="*/ 661 w 924"/>
+                            <a:gd name="T43" fmla="*/ 275 h 275"/>
+                            <a:gd name="T44" fmla="*/ 526 w 924"/>
+                            <a:gd name="T45" fmla="*/ 0 h 275"/>
+                            <a:gd name="T46" fmla="*/ 352 w 924"/>
+                            <a:gd name="T47" fmla="*/ 0 h 275"/>
+                            <a:gd name="T48" fmla="*/ 439 w 924"/>
+                            <a:gd name="T49" fmla="*/ 0 h 275"/>
+                            <a:gd name="T50" fmla="*/ 573 w 924"/>
+                            <a:gd name="T51" fmla="*/ 275 h 275"/>
+                            <a:gd name="T52" fmla="*/ 485 w 924"/>
+                            <a:gd name="T53" fmla="*/ 275 h 275"/>
+                            <a:gd name="T54" fmla="*/ 352 w 924"/>
+                            <a:gd name="T55" fmla="*/ 0 h 275"/>
+                            <a:gd name="T56" fmla="*/ 176 w 924"/>
+                            <a:gd name="T57" fmla="*/ 0 h 275"/>
+                            <a:gd name="T58" fmla="*/ 263 w 924"/>
+                            <a:gd name="T59" fmla="*/ 0 h 275"/>
+                            <a:gd name="T60" fmla="*/ 398 w 924"/>
+                            <a:gd name="T61" fmla="*/ 275 h 275"/>
+                            <a:gd name="T62" fmla="*/ 310 w 924"/>
+                            <a:gd name="T63" fmla="*/ 275 h 275"/>
+                            <a:gd name="T64" fmla="*/ 176 w 924"/>
+                            <a:gd name="T65" fmla="*/ 0 h 275"/>
+                            <a:gd name="T66" fmla="*/ 0 w 924"/>
+                            <a:gd name="T67" fmla="*/ 0 h 275"/>
+                            <a:gd name="T68" fmla="*/ 89 w 924"/>
+                            <a:gd name="T69" fmla="*/ 0 h 275"/>
+                            <a:gd name="T70" fmla="*/ 222 w 924"/>
+                            <a:gd name="T71" fmla="*/ 275 h 275"/>
+                            <a:gd name="T72" fmla="*/ 135 w 924"/>
+                            <a:gd name="T73" fmla="*/ 275 h 275"/>
+                            <a:gd name="T74" fmla="*/ 0 w 924"/>
+                            <a:gd name="T75" fmla="*/ 0 h 275"/>
+                          </a:gdLst>
+                          <a:ahLst/>
+                          <a:cxnLst>
+                            <a:cxn ang="0">
+                              <a:pos x="T0" y="T1"/>
+                            </a:cxn>
+                            <a:cxn ang="0">
+                              <a:pos x="T2" y="T3"/>
+                            </a:cxn>
+                            <a:cxn ang="0">
+                              <a:pos x="T4" y="T5"/>
+                            </a:cxn>
+                            <a:cxn ang="0">
+                              <a:pos x="T6" y="T7"/>
+                            </a:cxn>
+                            <a:cxn ang="0">
+                              <a:pos x="T8" y="T9"/>
+                            </a:cxn>
+                            <a:cxn ang="0">
+                              <a:pos x="T10" y="T11"/>
+                            </a:cxn>
+                            <a:cxn ang="0">
+                              <a:pos x="T12" y="T13"/>
+                            </a:cxn>
+                            <a:cxn ang="0">
+                              <a:pos x="T14" y="T15"/>
+                            </a:cxn>
+                            <a:cxn ang="0">
+                              <a:pos x="T16" y="T17"/>
+                            </a:cxn>
+                            <a:cxn ang="0">
+                              <a:pos x="T18" y="T19"/>
+                            </a:cxn>
+                            <a:cxn ang="0">
+                              <a:pos x="T20" y="T21"/>
+                            </a:cxn>
+                            <a:cxn ang="0">
+                              <a:pos x="T22" y="T23"/>
+                            </a:cxn>
+                            <a:cxn ang="0">
+                              <a:pos x="T24" y="T25"/>
+                            </a:cxn>
+                            <a:cxn ang="0">
+                              <a:pos x="T26" y="T27"/>
+                            </a:cxn>
+                            <a:cxn ang="0">
+                              <a:pos x="T28" y="T29"/>
+                            </a:cxn>
+                            <a:cxn ang="0">
+                              <a:pos x="T30" y="T31"/>
+                            </a:cxn>
+                            <a:cxn ang="0">
+                              <a:pos x="T32" y="T33"/>
+                            </a:cxn>
+                            <a:cxn ang="0">
+                              <a:pos x="T34" y="T35"/>
+                            </a:cxn>
+                            <a:cxn ang="0">
+                              <a:pos x="T36" y="T37"/>
+                            </a:cxn>
+                            <a:cxn ang="0">
+                              <a:pos x="T38" y="T39"/>
+                            </a:cxn>
+                            <a:cxn ang="0">
+                              <a:pos x="T40" y="T41"/>
+                            </a:cxn>
+                            <a:cxn ang="0">
+                              <a:pos x="T42" y="T43"/>
+                            </a:cxn>
+                            <a:cxn ang="0">
+                              <a:pos x="T44" y="T45"/>
+                            </a:cxn>
+                            <a:cxn ang="0">
+                              <a:pos x="T46" y="T47"/>
+                            </a:cxn>
+                            <a:cxn ang="0">
+                              <a:pos x="T48" y="T49"/>
+                            </a:cxn>
+                            <a:cxn ang="0">
+                              <a:pos x="T50" y="T51"/>
+                            </a:cxn>
+                            <a:cxn ang="0">
+                              <a:pos x="T52" y="T53"/>
+                            </a:cxn>
+                            <a:cxn ang="0">
+                              <a:pos x="T54" y="T55"/>
+                            </a:cxn>
+                            <a:cxn ang="0">
+                              <a:pos x="T56" y="T57"/>
+                            </a:cxn>
+                            <a:cxn ang="0">
+                              <a:pos x="T58" y="T59"/>
+                            </a:cxn>
+                            <a:cxn ang="0">
+                              <a:pos x="T60" y="T61"/>
+                            </a:cxn>
+                            <a:cxn ang="0">
+                              <a:pos x="T62" y="T63"/>
+                            </a:cxn>
+                            <a:cxn ang="0">
+                              <a:pos x="T64" y="T65"/>
+                            </a:cxn>
+                            <a:cxn ang="0">
+                              <a:pos x="T66" y="T67"/>
+                            </a:cxn>
+                            <a:cxn ang="0">
+                              <a:pos x="T68" y="T69"/>
+                            </a:cxn>
+                            <a:cxn ang="0">
+                              <a:pos x="T70" y="T71"/>
+                            </a:cxn>
+                            <a:cxn ang="0">
+                              <a:pos x="T72" y="T73"/>
+                            </a:cxn>
+                            <a:cxn ang="0">
+                              <a:pos x="T74" y="T75"/>
+                            </a:cxn>
+                          </a:cxnLst>
+                          <a:rect l="0" t="0" r="r" b="b"/>
+                          <a:pathLst>
+                            <a:path w="924" h="275">
+                              <a:moveTo>
+                                <a:pt x="735" y="65"/>
+                              </a:moveTo>
+                              <a:lnTo>
+                                <a:pt x="738" y="68"/>
+                              </a:lnTo>
+                              <a:lnTo>
+                                <a:pt x="803" y="117"/>
+                              </a:lnTo>
+                              <a:lnTo>
+                                <a:pt x="867" y="168"/>
+                              </a:lnTo>
+                              <a:lnTo>
+                                <a:pt x="874" y="173"/>
+                              </a:lnTo>
+                              <a:lnTo>
+                                <a:pt x="877" y="177"/>
+                              </a:lnTo>
+                              <a:lnTo>
+                                <a:pt x="924" y="275"/>
+                              </a:lnTo>
+                              <a:lnTo>
+                                <a:pt x="836" y="275"/>
+                              </a:lnTo>
+                              <a:lnTo>
+                                <a:pt x="735" y="69"/>
+                              </a:lnTo>
+                              <a:lnTo>
+                                <a:pt x="735" y="69"/>
+                              </a:lnTo>
+                              <a:lnTo>
+                                <a:pt x="735" y="69"/>
+                              </a:lnTo>
+                              <a:lnTo>
+                                <a:pt x="735" y="68"/>
+                              </a:lnTo>
+                              <a:lnTo>
+                                <a:pt x="735" y="68"/>
+                              </a:lnTo>
+                              <a:lnTo>
+                                <a:pt x="735" y="65"/>
+                              </a:lnTo>
+                              <a:close/>
+                              <a:moveTo>
+                                <a:pt x="735" y="65"/>
+                              </a:moveTo>
+                              <a:lnTo>
+                                <a:pt x="735" y="65"/>
+                              </a:lnTo>
+                              <a:lnTo>
+                                <a:pt x="735" y="65"/>
+                              </a:lnTo>
+                              <a:lnTo>
+                                <a:pt x="735" y="65"/>
+                              </a:lnTo>
+                              <a:close/>
+                              <a:moveTo>
+                                <a:pt x="526" y="0"/>
+                              </a:moveTo>
+                              <a:lnTo>
+                                <a:pt x="615" y="0"/>
+                              </a:lnTo>
+                              <a:lnTo>
+                                <a:pt x="748" y="275"/>
+                              </a:lnTo>
+                              <a:lnTo>
+                                <a:pt x="661" y="275"/>
+                              </a:lnTo>
+                              <a:lnTo>
+                                <a:pt x="526" y="0"/>
+                              </a:lnTo>
+                              <a:close/>
+                              <a:moveTo>
+                                <a:pt x="352" y="0"/>
+                              </a:moveTo>
+                              <a:lnTo>
+                                <a:pt x="439" y="0"/>
+                              </a:lnTo>
+                              <a:lnTo>
+                                <a:pt x="573" y="275"/>
+                              </a:lnTo>
+                              <a:lnTo>
+                                <a:pt x="485" y="275"/>
+                              </a:lnTo>
+                              <a:lnTo>
+                                <a:pt x="352" y="0"/>
+                              </a:lnTo>
+                              <a:close/>
+                              <a:moveTo>
+                                <a:pt x="176" y="0"/>
+                              </a:moveTo>
+                              <a:lnTo>
+                                <a:pt x="263" y="0"/>
+                              </a:lnTo>
+                              <a:lnTo>
+                                <a:pt x="398" y="275"/>
+                              </a:lnTo>
+                              <a:lnTo>
+                                <a:pt x="310" y="275"/>
+                              </a:lnTo>
+                              <a:lnTo>
+                                <a:pt x="176" y="0"/>
+                              </a:lnTo>
+                              <a:close/>
+                              <a:moveTo>
+                                <a:pt x="0" y="0"/>
+                              </a:moveTo>
+                              <a:lnTo>
+                                <a:pt x="89" y="0"/>
+                              </a:lnTo>
+                              <a:lnTo>
+                                <a:pt x="222" y="275"/>
+                              </a:lnTo>
+                              <a:lnTo>
+                                <a:pt x="135" y="275"/>
+                              </a:lnTo>
+                              <a:lnTo>
+                                <a:pt x="0" y="0"/>
+                              </a:lnTo>
+                              <a:close/>
+                            </a:path>
+                          </a:pathLst>
+                        </a:custGeom>
+                        <a:solidFill>
+                          <a:schemeClr val="bg1">
+                            <a:lumMod val="85000"/>
+                          </a:schemeClr>
+                        </a:solidFill>
+                        <a:ln w="0">
+                          <a:solidFill>
+                            <a:schemeClr val="bg1">
+                              <a:lumMod val="85000"/>
+                            </a:schemeClr>
+                          </a:solidFill>
+                          <a:prstDash val="solid"/>
+                          <a:round/>
+                          <a:headEnd/>
+                          <a:tailEnd/>
+                        </a:ln>
+                      </wps:spPr>
+                      <wps:bodyPr vert="horz" wrap="square" lIns="91440" tIns="45720" rIns="91440" bIns="45720" numCol="1" anchor="t" anchorCtr="0" compatLnSpc="1">
+                        <a:prstTxWarp prst="textNoShape">
+                          <a:avLst/>
+                        </a:prstTxWarp>
+                      </wps:bodyPr>
+                    </wps:wsp>
+                    <wps:wsp>
+                      <wps:cNvPr id="105" name="Forma libre 53"/>
+                      <wps:cNvSpPr>
+                        <a:spLocks/>
+                      </wps:cNvSpPr>
+                      <wps:spPr bwMode="auto">
+                        <a:xfrm>
+                          <a:off x="3009" y="0"/>
+                          <a:ext cx="87" cy="68"/>
+                        </a:xfrm>
+                        <a:custGeom>
+                          <a:avLst/>
+                          <a:gdLst>
+                            <a:gd name="T0" fmla="*/ 0 w 87"/>
+                            <a:gd name="T1" fmla="*/ 0 h 68"/>
+                            <a:gd name="T2" fmla="*/ 79 w 87"/>
+                            <a:gd name="T3" fmla="*/ 0 h 68"/>
+                            <a:gd name="T4" fmla="*/ 87 w 87"/>
+                            <a:gd name="T5" fmla="*/ 65 h 68"/>
+                            <a:gd name="T6" fmla="*/ 87 w 87"/>
+                            <a:gd name="T7" fmla="*/ 68 h 68"/>
+                            <a:gd name="T8" fmla="*/ 87 w 87"/>
+                            <a:gd name="T9" fmla="*/ 68 h 68"/>
+                            <a:gd name="T10" fmla="*/ 0 w 87"/>
+                            <a:gd name="T11" fmla="*/ 0 h 68"/>
+                          </a:gdLst>
+                          <a:ahLst/>
+                          <a:cxnLst>
+                            <a:cxn ang="0">
+                              <a:pos x="T0" y="T1"/>
+                            </a:cxn>
+                            <a:cxn ang="0">
+                              <a:pos x="T2" y="T3"/>
+                            </a:cxn>
+                            <a:cxn ang="0">
+                              <a:pos x="T4" y="T5"/>
+                            </a:cxn>
+                            <a:cxn ang="0">
+                              <a:pos x="T6" y="T7"/>
+                            </a:cxn>
+                            <a:cxn ang="0">
+                              <a:pos x="T8" y="T9"/>
+                            </a:cxn>
+                            <a:cxn ang="0">
+                              <a:pos x="T10" y="T11"/>
+                            </a:cxn>
+                          </a:cxnLst>
+                          <a:rect l="0" t="0" r="r" b="b"/>
+                          <a:pathLst>
+                            <a:path w="87" h="68">
+                              <a:moveTo>
+                                <a:pt x="0" y="0"/>
+                              </a:moveTo>
+                              <a:lnTo>
+                                <a:pt x="79" y="0"/>
+                              </a:lnTo>
+                              <a:lnTo>
+                                <a:pt x="87" y="65"/>
+                              </a:lnTo>
+                              <a:lnTo>
+                                <a:pt x="87" y="68"/>
+                              </a:lnTo>
+                              <a:lnTo>
+                                <a:pt x="87" y="68"/>
+                              </a:lnTo>
+                              <a:lnTo>
+                                <a:pt x="0" y="0"/>
+                              </a:lnTo>
+                              <a:close/>
+                            </a:path>
+                          </a:pathLst>
+                        </a:custGeom>
+                        <a:solidFill>
+                          <a:schemeClr val="bg1">
+                            <a:lumMod val="85000"/>
+                          </a:schemeClr>
+                        </a:solidFill>
+                        <a:ln w="0">
+                          <a:solidFill>
+                            <a:schemeClr val="bg1">
+                              <a:lumMod val="85000"/>
+                            </a:schemeClr>
+                          </a:solidFill>
+                          <a:prstDash val="solid"/>
+                          <a:round/>
+                          <a:headEnd/>
+                          <a:tailEnd/>
+                        </a:ln>
+                      </wps:spPr>
+                      <wps:bodyPr vert="horz" wrap="square" lIns="91440" tIns="45720" rIns="91440" bIns="45720" numCol="1" anchor="t" anchorCtr="0" compatLnSpc="1">
+                        <a:prstTxWarp prst="textNoShape">
+                          <a:avLst/>
+                        </a:prstTxWarp>
+                      </wps:bodyPr>
+                    </wps:wsp>
+                    <wps:wsp>
+                      <wps:cNvPr id="106" name="Forma libre 54"/>
+                      <wps:cNvSpPr>
+                        <a:spLocks noEditPoints="1"/>
+                      </wps:cNvSpPr>
+                      <wps:spPr bwMode="auto">
+                        <a:xfrm>
+                          <a:off x="963" y="0"/>
+                          <a:ext cx="276" cy="240"/>
+                        </a:xfrm>
+                        <a:custGeom>
+                          <a:avLst/>
+                          <a:gdLst>
+                            <a:gd name="T0" fmla="*/ 170 w 276"/>
+                            <a:gd name="T1" fmla="*/ 0 h 240"/>
+                            <a:gd name="T2" fmla="*/ 276 w 276"/>
+                            <a:gd name="T3" fmla="*/ 0 h 240"/>
+                            <a:gd name="T4" fmla="*/ 252 w 276"/>
+                            <a:gd name="T5" fmla="*/ 26 h 240"/>
+                            <a:gd name="T6" fmla="*/ 189 w 276"/>
+                            <a:gd name="T7" fmla="*/ 97 h 240"/>
+                            <a:gd name="T8" fmla="*/ 124 w 276"/>
+                            <a:gd name="T9" fmla="*/ 169 h 240"/>
+                            <a:gd name="T10" fmla="*/ 61 w 276"/>
+                            <a:gd name="T11" fmla="*/ 240 h 240"/>
+                            <a:gd name="T12" fmla="*/ 61 w 276"/>
+                            <a:gd name="T13" fmla="*/ 240 h 240"/>
+                            <a:gd name="T14" fmla="*/ 61 w 276"/>
+                            <a:gd name="T15" fmla="*/ 240 h 240"/>
+                            <a:gd name="T16" fmla="*/ 59 w 276"/>
+                            <a:gd name="T17" fmla="*/ 239 h 240"/>
+                            <a:gd name="T18" fmla="*/ 59 w 276"/>
+                            <a:gd name="T19" fmla="*/ 239 h 240"/>
+                            <a:gd name="T20" fmla="*/ 37 w 276"/>
+                            <a:gd name="T21" fmla="*/ 148 h 240"/>
+                            <a:gd name="T22" fmla="*/ 37 w 276"/>
+                            <a:gd name="T23" fmla="*/ 148 h 240"/>
+                            <a:gd name="T24" fmla="*/ 170 w 276"/>
+                            <a:gd name="T25" fmla="*/ 0 h 240"/>
+                            <a:gd name="T26" fmla="*/ 0 w 276"/>
+                            <a:gd name="T27" fmla="*/ 0 h 240"/>
+                            <a:gd name="T28" fmla="*/ 63 w 276"/>
+                            <a:gd name="T29" fmla="*/ 0 h 240"/>
+                            <a:gd name="T30" fmla="*/ 13 w 276"/>
+                            <a:gd name="T31" fmla="*/ 56 h 240"/>
+                            <a:gd name="T32" fmla="*/ 4 w 276"/>
+                            <a:gd name="T33" fmla="*/ 18 h 240"/>
+                            <a:gd name="T34" fmla="*/ 0 w 276"/>
+                            <a:gd name="T35" fmla="*/ 0 h 240"/>
+                          </a:gdLst>
+                          <a:ahLst/>
+                          <a:cxnLst>
+                            <a:cxn ang="0">
+                              <a:pos x="T0" y="T1"/>
+                            </a:cxn>
+                            <a:cxn ang="0">
+                              <a:pos x="T2" y="T3"/>
+                            </a:cxn>
+                            <a:cxn ang="0">
+                              <a:pos x="T4" y="T5"/>
+                            </a:cxn>
+                            <a:cxn ang="0">
+                              <a:pos x="T6" y="T7"/>
+                            </a:cxn>
+                            <a:cxn ang="0">
+                              <a:pos x="T8" y="T9"/>
+                            </a:cxn>
+                            <a:cxn ang="0">
+                              <a:pos x="T10" y="T11"/>
+                            </a:cxn>
+                            <a:cxn ang="0">
+                              <a:pos x="T12" y="T13"/>
+                            </a:cxn>
+                            <a:cxn ang="0">
+                              <a:pos x="T14" y="T15"/>
+                            </a:cxn>
+                            <a:cxn ang="0">
+                              <a:pos x="T16" y="T17"/>
+                            </a:cxn>
+                            <a:cxn ang="0">
+                              <a:pos x="T18" y="T19"/>
+                            </a:cxn>
+                            <a:cxn ang="0">
+                              <a:pos x="T20" y="T21"/>
+                            </a:cxn>
+                            <a:cxn ang="0">
+                              <a:pos x="T22" y="T23"/>
+                            </a:cxn>
+                            <a:cxn ang="0">
+                              <a:pos x="T24" y="T25"/>
+                            </a:cxn>
+                            <a:cxn ang="0">
+                              <a:pos x="T26" y="T27"/>
+                            </a:cxn>
+                            <a:cxn ang="0">
+                              <a:pos x="T28" y="T29"/>
+                            </a:cxn>
+                            <a:cxn ang="0">
+                              <a:pos x="T30" y="T31"/>
+                            </a:cxn>
+                            <a:cxn ang="0">
+                              <a:pos x="T32" y="T33"/>
+                            </a:cxn>
+                            <a:cxn ang="0">
+                              <a:pos x="T34" y="T35"/>
+                            </a:cxn>
+                          </a:cxnLst>
+                          <a:rect l="0" t="0" r="r" b="b"/>
+                          <a:pathLst>
+                            <a:path w="276" h="240">
+                              <a:moveTo>
+                                <a:pt x="170" y="0"/>
+                              </a:moveTo>
+                              <a:lnTo>
+                                <a:pt x="276" y="0"/>
+                              </a:lnTo>
+                              <a:lnTo>
+                                <a:pt x="252" y="26"/>
+                              </a:lnTo>
+                              <a:lnTo>
+                                <a:pt x="189" y="97"/>
+                              </a:lnTo>
+                              <a:lnTo>
+                                <a:pt x="124" y="169"/>
+                              </a:lnTo>
+                              <a:lnTo>
+                                <a:pt x="61" y="240"/>
+                              </a:lnTo>
+                              <a:lnTo>
+                                <a:pt x="61" y="240"/>
+                              </a:lnTo>
+                              <a:lnTo>
+                                <a:pt x="61" y="240"/>
+                              </a:lnTo>
+                              <a:lnTo>
+                                <a:pt x="59" y="239"/>
+                              </a:lnTo>
+                              <a:lnTo>
+                                <a:pt x="59" y="239"/>
+                              </a:lnTo>
+                              <a:lnTo>
+                                <a:pt x="37" y="148"/>
+                              </a:lnTo>
+                              <a:lnTo>
+                                <a:pt x="37" y="148"/>
+                              </a:lnTo>
+                              <a:lnTo>
+                                <a:pt x="170" y="0"/>
+                              </a:lnTo>
+                              <a:close/>
+                              <a:moveTo>
+                                <a:pt x="0" y="0"/>
+                              </a:moveTo>
+                              <a:lnTo>
+                                <a:pt x="63" y="0"/>
+                              </a:lnTo>
+                              <a:lnTo>
+                                <a:pt x="13" y="56"/>
+                              </a:lnTo>
+                              <a:lnTo>
+                                <a:pt x="4" y="18"/>
+                              </a:lnTo>
+                              <a:lnTo>
+                                <a:pt x="0" y="0"/>
+                              </a:lnTo>
+                              <a:close/>
+                            </a:path>
+                          </a:pathLst>
+                        </a:custGeom>
+                        <a:solidFill>
+                          <a:schemeClr val="bg1">
+                            <a:lumMod val="85000"/>
+                          </a:schemeClr>
+                        </a:solidFill>
+                        <a:ln w="0">
+                          <a:solidFill>
+                            <a:schemeClr val="bg1">
+                              <a:lumMod val="85000"/>
+                            </a:schemeClr>
+                          </a:solidFill>
+                          <a:prstDash val="solid"/>
+                          <a:round/>
+                          <a:headEnd/>
+                          <a:tailEnd/>
+                        </a:ln>
+                      </wps:spPr>
+                      <wps:bodyPr vert="horz" wrap="square" lIns="91440" tIns="45720" rIns="91440" bIns="45720" numCol="1" anchor="t" anchorCtr="0" compatLnSpc="1">
+                        <a:prstTxWarp prst="textNoShape">
+                          <a:avLst/>
+                        </a:prstTxWarp>
+                      </wps:bodyPr>
+                    </wps:wsp>
+                    <wps:wsp>
+                      <wps:cNvPr id="107" name="Forma libre 55"/>
+                      <wps:cNvSpPr>
+                        <a:spLocks/>
+                      </wps:cNvSpPr>
+                      <wps:spPr bwMode="auto">
+                        <a:xfrm>
+                          <a:off x="965" y="240"/>
+                          <a:ext cx="73" cy="35"/>
+                        </a:xfrm>
+                        <a:custGeom>
+                          <a:avLst/>
+                          <a:gdLst>
+                            <a:gd name="T0" fmla="*/ 59 w 73"/>
+                            <a:gd name="T1" fmla="*/ 0 h 35"/>
+                            <a:gd name="T2" fmla="*/ 59 w 73"/>
+                            <a:gd name="T3" fmla="*/ 0 h 35"/>
+                            <a:gd name="T4" fmla="*/ 59 w 73"/>
+                            <a:gd name="T5" fmla="*/ 0 h 35"/>
+                            <a:gd name="T6" fmla="*/ 73 w 73"/>
+                            <a:gd name="T7" fmla="*/ 35 h 35"/>
+                            <a:gd name="T8" fmla="*/ 0 w 73"/>
+                            <a:gd name="T9" fmla="*/ 35 h 35"/>
+                            <a:gd name="T10" fmla="*/ 57 w 73"/>
+                            <a:gd name="T11" fmla="*/ 2 h 35"/>
+                            <a:gd name="T12" fmla="*/ 59 w 73"/>
+                            <a:gd name="T13" fmla="*/ 2 h 35"/>
+                            <a:gd name="T14" fmla="*/ 59 w 73"/>
+                            <a:gd name="T15" fmla="*/ 0 h 35"/>
+                            <a:gd name="T16" fmla="*/ 59 w 73"/>
+                            <a:gd name="T17" fmla="*/ 0 h 35"/>
+                            <a:gd name="T18" fmla="*/ 59 w 73"/>
+                            <a:gd name="T19" fmla="*/ 0 h 35"/>
+                          </a:gdLst>
+                          <a:ahLst/>
+                          <a:cxnLst>
+                            <a:cxn ang="0">
+                              <a:pos x="T0" y="T1"/>
+                            </a:cxn>
+                            <a:cxn ang="0">
+                              <a:pos x="T2" y="T3"/>
+                            </a:cxn>
+                            <a:cxn ang="0">
+                              <a:pos x="T4" y="T5"/>
+                            </a:cxn>
+                            <a:cxn ang="0">
+                              <a:pos x="T6" y="T7"/>
+                            </a:cxn>
+                            <a:cxn ang="0">
+                              <a:pos x="T8" y="T9"/>
+                            </a:cxn>
+                            <a:cxn ang="0">
+                              <a:pos x="T10" y="T11"/>
+                            </a:cxn>
+                            <a:cxn ang="0">
+                              <a:pos x="T12" y="T13"/>
+                            </a:cxn>
+                            <a:cxn ang="0">
+                              <a:pos x="T14" y="T15"/>
+                            </a:cxn>
+                            <a:cxn ang="0">
+                              <a:pos x="T16" y="T17"/>
+                            </a:cxn>
+                            <a:cxn ang="0">
+                              <a:pos x="T18" y="T19"/>
+                            </a:cxn>
+                          </a:cxnLst>
+                          <a:rect l="0" t="0" r="r" b="b"/>
+                          <a:pathLst>
+                            <a:path w="73" h="35">
+                              <a:moveTo>
+                                <a:pt x="59" y="0"/>
+                              </a:moveTo>
+                              <a:lnTo>
+                                <a:pt x="59" y="0"/>
+                              </a:lnTo>
+                              <a:lnTo>
+                                <a:pt x="59" y="0"/>
+                              </a:lnTo>
+                              <a:lnTo>
+                                <a:pt x="73" y="35"/>
+                              </a:lnTo>
+                              <a:lnTo>
+                                <a:pt x="0" y="35"/>
+                              </a:lnTo>
+                              <a:lnTo>
+                                <a:pt x="57" y="2"/>
+                              </a:lnTo>
+                              <a:lnTo>
+                                <a:pt x="59" y="2"/>
+                              </a:lnTo>
+                              <a:lnTo>
+                                <a:pt x="59" y="0"/>
+                              </a:lnTo>
+                              <a:lnTo>
+                                <a:pt x="59" y="0"/>
+                              </a:lnTo>
+                              <a:lnTo>
+                                <a:pt x="59" y="0"/>
+                              </a:lnTo>
+                              <a:close/>
+                            </a:path>
+                          </a:pathLst>
+                        </a:custGeom>
+                        <a:solidFill>
+                          <a:schemeClr val="bg1">
+                            <a:lumMod val="85000"/>
+                          </a:schemeClr>
+                        </a:solidFill>
+                        <a:ln w="0">
+                          <a:solidFill>
+                            <a:schemeClr val="bg1">
+                              <a:lumMod val="85000"/>
+                            </a:schemeClr>
+                          </a:solidFill>
+                          <a:prstDash val="solid"/>
+                          <a:round/>
+                          <a:headEnd/>
+                          <a:tailEnd/>
+                        </a:ln>
+                      </wps:spPr>
+                      <wps:bodyPr vert="horz" wrap="square" lIns="91440" tIns="45720" rIns="91440" bIns="45720" numCol="1" anchor="t" anchorCtr="0" compatLnSpc="1">
+                        <a:prstTxWarp prst="textNoShape">
+                          <a:avLst/>
+                        </a:prstTxWarp>
+                      </wps:bodyPr>
+                    </wps:wsp>
+                  </wpg:wgp>
+                </a:graphicData>
+              </a:graphic>
+              <wp14:sizeRelH relativeFrom="page">
+                <wp14:pctWidth>87700</wp14:pctWidth>
+              </wp14:sizeRelH>
+              <wp14:sizeRelV relativeFrom="page">
+                <wp14:pctHeight>4500</wp14:pctHeight>
+              </wp14:sizeRelV>
+            </wp:anchor>
+          </w:drawing>
+        </mc:Choice>
+        <mc:Fallback>
+          <w:pict>
+            <v:group w14:anchorId="3B7545CF" id="Grupo 17" o:spid="_x0000_s1026" alt="Diseño de gráfico de encabezado con rectángulos grises en diversos ángulos" style="position:absolute;margin-left:0;margin-top:36.35pt;width:536.4pt;height:34.55pt;z-index:251691008;mso-width-percent:877;mso-height-percent:45;mso-position-horizontal:center;mso-position-horizontal-relative:margin;mso-position-vertical-relative:page;mso-width-percent:877;mso-height-percent:45" coordsize="4329,275" o:gfxdata="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">
+              <o:lock v:ext="edit" aspectratio="t"/>
+              <v:shape id="Forma libre 46" o:spid="_x0000_s1027" style="position:absolute;width:1024;height:275;visibility:visible;mso-wrap-style:square;v-text-anchor:top" coordsize="1024,275" o:gfxdata="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" path="m944,191r74,45l1022,239r2,1l963,275r-19,l944,191xm787,93r79,50l866,275r-79,l787,93xm630,r5,l709,45r,230l630,275,630,xm472,r78,l550,275r-78,l472,xm315,r78,l393,275r-78,l315,xm158,r78,l236,275r-78,l158,xm,l78,r,275l,275,,xe" fillcolor="#d8d8d8 [2732]" strokecolor="#d8d8d8 [2732]" strokeweight="0">
+                <v:path arrowok="t" o:connecttype="custom" o:connectlocs="944,191;1018,236;1022,239;1024,240;963,275;944,275;944,191;787,93;866,143;866,275;787,275;787,93;630,0;635,0;709,45;709,275;630,275;630,0;472,0;550,0;550,275;472,275;472,0;315,0;393,0;393,275;315,275;315,0;158,0;236,0;236,275;158,275;158,0;0,0;78,0;78,275;0,275;0,0" o:connectangles="0,0,0,0,0,0,0,0,0,0,0,0,0,0,0,0,0,0,0,0,0,0,0,0,0,0,0,0,0,0,0,0,0,0,0,0,0,0"/>
+                <o:lock v:ext="edit" verticies="t"/>
+              </v:shape>
+              <v:shape id="Forma libre 47" o:spid="_x0000_s1028" style="position:absolute;left:1024;top:240;width:252;height:35;visibility:visible;mso-wrap-style:square;v-text-anchor:top" coordsize="252,35" o:gfxdata="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" path="m182,26r70,9l186,35r-4,-9xm,l3,2,91,14r9,21l14,35,,xm,l,,,2,,xe" fillcolor="#d8d8d8 [2732]" strokecolor="#d8d8d8 [2732]" strokeweight="0">
+                <v:path arrowok="t" o:connecttype="custom" o:connectlocs="182,26;252,35;186,35;182,26;0,0;3,2;91,14;100,35;14,35;0,0;0,0;0,0;0,2;0,0" o:connectangles="0,0,0,0,0,0,0,0,0,0,0,0,0,0"/>
+                <o:lock v:ext="edit" verticies="t"/>
+              </v:shape>
+              <v:shape id="Forma libre 48" o:spid="_x0000_s1029" style="position:absolute;left:3088;width:81;height:69;visibility:visible;mso-wrap-style:square;v-text-anchor:top" coordsize="81,69" o:gfxdata="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" path="m8,69r,l8,69r,xm,l80,r1,13l11,68,8,65,,xe" fillcolor="#d8d8d8 [2732]" strokecolor="#d8d8d8 [2732]" strokeweight="0">
+                <v:path arrowok="t" o:connecttype="custom" o:connectlocs="8,69;8,69;8,69;8,69;0,0;80,0;81,13;11,68;8,65;0,0" o:connectangles="0,0,0,0,0,0,0,0,0,0"/>
+                <o:lock v:ext="edit" verticies="t"/>
+              </v:shape>
+              <v:shape id="Forma libre 49" o:spid="_x0000_s1030" style="position:absolute;left:3096;width:1233;height:275;visibility:visible;mso-wrap-style:square;v-text-anchor:top" coordsize="1233,275" o:gfxdata="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" path="m1233,119r,100l1161,275r-130,l1233,119xm,69r,l,69r,xm1128,r105,l1233,18,900,275r-129,l1128,xm869,l998,,641,275r-129,l869,xm609,l739,,382,275r-114,l261,270,609,xm349,l480,,196,219,142,177r-3,-4l132,168,349,xm90,l220,,68,117,3,68,73,13,90,xe" fillcolor="#d8d8d8 [2732]" strokecolor="#d8d8d8 [2732]" strokeweight="0">
+                <v:path arrowok="t" o:connecttype="custom" o:connectlocs="1233,119;1233,219;1161,275;1031,275;1233,119;0,69;0,69;0,69;0,69;1128,0;1233,0;1233,18;900,275;771,275;1128,0;869,0;998,0;641,275;512,275;869,0;609,0;739,0;382,275;268,275;261,270;609,0;349,0;480,0;196,219;142,177;139,173;132,168;349,0;90,0;220,0;68,117;3,68;73,13;90,0" o:connectangles="0,0,0,0,0,0,0,0,0,0,0,0,0,0,0,0,0,0,0,0,0,0,0,0,0,0,0,0,0,0,0,0,0,0,0,0,0,0,0"/>
+                <o:lock v:ext="edit" verticies="t"/>
+              </v:shape>
+              <v:shape id="Forma libre 50" o:spid="_x0000_s1031" style="position:absolute;left:635;width:387;height:239;visibility:visible;mso-wrap-style:square;v-text-anchor:top" coordsize="387,239" o:gfxdata="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" path="m301,r27,l332,18,301,xm,l151,,361,129r4,19l365,148r22,91l383,236,309,191,231,143,152,93,74,45,,xe" fillcolor="#d8d8d8 [2732]" strokecolor="#d8d8d8 [2732]" strokeweight="0">
+                <v:path arrowok="t" o:connecttype="custom" o:connectlocs="301,0;328,0;332,18;301,0;0,0;151,0;361,129;365,148;365,148;387,239;383,236;309,191;231,143;152,93;74,45;0,0" o:connectangles="0,0,0,0,0,0,0,0,0,0,0,0,0,0,0,0"/>
+                <o:lock v:ext="edit" verticies="t"/>
+              </v:shape>
+              <v:shape id="Forma libre 51" o:spid="_x0000_s1032" style="position:absolute;left:1024;width:1471;height:275;visibility:visible;mso-wrap-style:square;v-text-anchor:top" coordsize="1471,275" o:gfxdata="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" path="m63,169l848,275r-596,l182,266,91,254,3,242,,240r,l,240r,l63,169xm191,26l1431,192r40,83l1444,275,128,97,191,26xm593,r596,l1348,21r41,86l593,xe" fillcolor="#d8d8d8 [2732]" strokecolor="#d8d8d8 [2732]" strokeweight="0">
+                <v:path arrowok="t" o:connecttype="custom" o:connectlocs="63,169;848,275;252,275;182,266;91,254;3,242;0,240;0,240;0,240;0,240;63,169;191,26;1431,192;1471,275;1444,275;128,97;191,26;593,0;1189,0;1348,21;1389,107;593,0" o:connectangles="0,0,0,0,0,0,0,0,0,0,0,0,0,0,0,0,0,0,0,0,0,0"/>
+                <o:lock v:ext="edit" verticies="t"/>
+              </v:shape>
+              <v:shape id="Forma libre 52" o:spid="_x0000_s1033" style="position:absolute;left:2361;width:924;height:275;visibility:visible;mso-wrap-style:square;v-text-anchor:top" coordsize="924,275" o:gfxdata="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" path="m735,65r3,3l803,117r64,51l874,173r3,4l924,275r-88,l735,69r,l735,69r,-1l735,68r,-3xm735,65r,l735,65r,xm526,r89,l748,275r-87,l526,xm352,r87,l573,275r-88,l352,xm176,r87,l398,275r-88,l176,xm,l89,,222,275r-87,l,xe" fillcolor="#d8d8d8 [2732]" strokecolor="#d8d8d8 [2732]" strokeweight="0">
+                <v:path arrowok="t" o:connecttype="custom" o:connectlocs="735,65;738,68;803,117;867,168;874,173;877,177;924,275;836,275;735,69;735,69;735,69;735,68;735,68;735,65;735,65;735,65;735,65;735,65;526,0;615,0;748,275;661,275;526,0;352,0;439,0;573,275;485,275;352,0;176,0;263,0;398,275;310,275;176,0;0,0;89,0;222,275;135,275;0,0" o:connectangles="0,0,0,0,0,0,0,0,0,0,0,0,0,0,0,0,0,0,0,0,0,0,0,0,0,0,0,0,0,0,0,0,0,0,0,0,0,0"/>
+                <o:lock v:ext="edit" verticies="t"/>
+              </v:shape>
+              <v:shape id="Forma libre 53" o:spid="_x0000_s1034" style="position:absolute;left:3009;width:87;height:68;visibility:visible;mso-wrap-style:square;v-text-anchor:top" coordsize="87,68" o:gfxdata="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" path="m,l79,r8,65l87,68r,l,xe" fillcolor="#d8d8d8 [2732]" strokecolor="#d8d8d8 [2732]" strokeweight="0">
+                <v:path arrowok="t" o:connecttype="custom" o:connectlocs="0,0;79,0;87,65;87,68;87,68;0,0" o:connectangles="0,0,0,0,0,0"/>
+              </v:shape>
+              <v:shape id="Forma libre 54" o:spid="_x0000_s1035" style="position:absolute;left:963;width:276;height:240;visibility:visible;mso-wrap-style:square;v-text-anchor:top" coordsize="276,240" o:gfxdata="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" path="m170,l276,,252,26,189,97r-65,72l61,240r,l61,240r-2,-1l59,239,37,148r,l170,xm,l63,,13,56,4,18,,xe" fillcolor="#d8d8d8 [2732]" strokecolor="#d8d8d8 [2732]" strokeweight="0">
+                <v:path arrowok="t" o:connecttype="custom" o:connectlocs="170,0;276,0;252,26;189,97;124,169;61,240;61,240;61,240;59,239;59,239;37,148;37,148;170,0;0,0;63,0;13,56;4,18;0,0" o:connectangles="0,0,0,0,0,0,0,0,0,0,0,0,0,0,0,0,0,0"/>
+                <o:lock v:ext="edit" verticies="t"/>
+              </v:shape>
+              <v:shape id="Forma libre 55" o:spid="_x0000_s1036" style="position:absolute;left:965;top:240;width:73;height:35;visibility:visible;mso-wrap-style:square;v-text-anchor:top" coordsize="73,35" o:gfxdata="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" path="m59,r,l59,,73,35,,35,57,2r2,l59,r,l59,xe" fillcolor="#d8d8d8 [2732]" strokecolor="#d8d8d8 [2732]" strokeweight="0">
+                <v:path arrowok="t" o:connecttype="custom" o:connectlocs="59,0;59,0;59,0;73,35;0,35;57,2;59,2;59,0;59,0;59,0" o:connectangles="0,0,0,0,0,0,0,0,0,0"/>
+              </v:shape>
+              <w10:wrap anchorx="margin" anchory="page"/>
+              <w10:anchorlock/>
+            </v:group>
+          </w:pict>
+        </mc:Fallback>
+      </mc:AlternateContent>
+    </w:r>
   </w:p>
 </w:hdr>
 </file>
@@ -21744,6 +24037,7 @@
   <w:rsids>
     <w:rsidRoot w:val="00AF123A"/>
     <w:rsid w:val="0024550D"/>
+    <w:rsid w:val="003A0F4C"/>
     <w:rsid w:val="005700EC"/>
     <w:rsid w:val="005A096A"/>
     <w:rsid w:val="006D4708"/>

</xml_diff>